<commit_message>
feat: update SD file
</commit_message>
<xml_diff>
--- a/documents/BDP305x_SD_template.docx
+++ b/documents/BDP305x_SD_template.docx
@@ -62,8 +62,6 @@
         </w:rPr>
         <w:t xml:space="preserve">1. Architecture </w:t>
       </w:r>
-      <w:bookmarkStart w:id="0" w:name="_GoBack"/>
-      <w:bookmarkEnd w:id="0"/>
     </w:p>
     <w:p>
       <w:pPr>
@@ -277,7 +275,27 @@
                 <w:sz w:val="26"/>
                 <w:szCs w:val="26"/>
               </w:rPr>
-              <w:t>attribute</w:t>
+              <w:t>sessionList</w:t>
+            </w:r>
+          </w:p>
+          <w:p>
+            <w:pPr>
+              <w:jc w:val="both"/>
+              <w:rPr>
+                <w:rFonts w:ascii="Arial" w:hAnsi="Arial" w:cs="Arial"/>
+                <w:i/>
+                <w:sz w:val="26"/>
+                <w:szCs w:val="26"/>
+              </w:rPr>
+            </w:pPr>
+            <w:r>
+              <w:rPr>
+                <w:rFonts w:ascii="Arial" w:hAnsi="Arial" w:cs="Arial"/>
+                <w:i/>
+                <w:sz w:val="26"/>
+                <w:szCs w:val="26"/>
+              </w:rPr>
+              <w:t>+ participantList</w:t>
             </w:r>
           </w:p>
         </w:tc>
@@ -359,7 +377,27 @@
                 <w:sz w:val="26"/>
                 <w:szCs w:val="26"/>
               </w:rPr>
-              <w:t>getSession</w:t>
+              <w:t>setFinalPrice</w:t>
+            </w:r>
+          </w:p>
+          <w:p>
+            <w:pPr>
+              <w:jc w:val="both"/>
+              <w:rPr>
+                <w:rFonts w:ascii="Arial" w:hAnsi="Arial" w:cs="Arial"/>
+                <w:i/>
+                <w:sz w:val="26"/>
+                <w:szCs w:val="26"/>
+              </w:rPr>
+            </w:pPr>
+            <w:r>
+              <w:rPr>
+                <w:rFonts w:ascii="Arial" w:hAnsi="Arial" w:cs="Arial"/>
+                <w:i/>
+                <w:sz w:val="26"/>
+                <w:szCs w:val="26"/>
+              </w:rPr>
+              <w:t>getSessions</w:t>
             </w:r>
           </w:p>
           <w:p>
@@ -399,6 +437,46 @@
                 <w:sz w:val="26"/>
                 <w:szCs w:val="26"/>
               </w:rPr>
+              <w:t>getParticipantList</w:t>
+            </w:r>
+          </w:p>
+          <w:p>
+            <w:pPr>
+              <w:jc w:val="both"/>
+              <w:rPr>
+                <w:rFonts w:ascii="Arial" w:hAnsi="Arial" w:cs="Arial"/>
+                <w:i/>
+                <w:sz w:val="26"/>
+                <w:szCs w:val="26"/>
+              </w:rPr>
+            </w:pPr>
+            <w:r>
+              <w:rPr>
+                <w:rFonts w:ascii="Arial" w:hAnsi="Arial" w:cs="Arial"/>
+                <w:i/>
+                <w:sz w:val="26"/>
+                <w:szCs w:val="26"/>
+              </w:rPr>
+              <w:t>register</w:t>
+            </w:r>
+          </w:p>
+          <w:p>
+            <w:pPr>
+              <w:jc w:val="both"/>
+              <w:rPr>
+                <w:rFonts w:ascii="Arial" w:hAnsi="Arial" w:cs="Arial"/>
+                <w:i/>
+                <w:sz w:val="26"/>
+                <w:szCs w:val="26"/>
+              </w:rPr>
+            </w:pPr>
+            <w:r>
+              <w:rPr>
+                <w:rFonts w:ascii="Arial" w:hAnsi="Arial" w:cs="Arial"/>
+                <w:i/>
+                <w:sz w:val="26"/>
+                <w:szCs w:val="26"/>
+              </w:rPr>
               <w:t>signIn</w:t>
             </w:r>
           </w:p>
@@ -419,7 +497,7 @@
                 <w:sz w:val="26"/>
                 <w:szCs w:val="26"/>
               </w:rPr>
-              <w:t>signUp</w:t>
+              <w:t>getParticipantDetail</w:t>
             </w:r>
           </w:p>
           <w:p>
@@ -439,87 +517,7 @@
                 <w:sz w:val="26"/>
                 <w:szCs w:val="26"/>
               </w:rPr>
-              <w:t>createProduct</w:t>
-            </w:r>
-          </w:p>
-          <w:p>
-            <w:pPr>
-              <w:jc w:val="both"/>
-              <w:rPr>
-                <w:rFonts w:ascii="Arial" w:hAnsi="Arial" w:cs="Arial"/>
-                <w:i/>
-                <w:sz w:val="26"/>
-                <w:szCs w:val="26"/>
-              </w:rPr>
-            </w:pPr>
-            <w:r>
-              <w:rPr>
-                <w:rFonts w:ascii="Arial" w:hAnsi="Arial" w:cs="Arial"/>
-                <w:i/>
-                <w:sz w:val="26"/>
-                <w:szCs w:val="26"/>
-              </w:rPr>
-              <w:t>updateProduct</w:t>
-            </w:r>
-          </w:p>
-          <w:p>
-            <w:pPr>
-              <w:jc w:val="both"/>
-              <w:rPr>
-                <w:rFonts w:ascii="Arial" w:hAnsi="Arial" w:cs="Arial"/>
-                <w:i/>
-                <w:sz w:val="26"/>
-                <w:szCs w:val="26"/>
-              </w:rPr>
-            </w:pPr>
-            <w:r>
-              <w:rPr>
-                <w:rFonts w:ascii="Arial" w:hAnsi="Arial" w:cs="Arial"/>
-                <w:i/>
-                <w:sz w:val="26"/>
-                <w:szCs w:val="26"/>
-              </w:rPr>
-              <w:t>removeProduct</w:t>
-            </w:r>
-          </w:p>
-          <w:p>
-            <w:pPr>
-              <w:jc w:val="both"/>
-              <w:rPr>
-                <w:rFonts w:ascii="Arial" w:hAnsi="Arial" w:cs="Arial"/>
-                <w:i/>
-                <w:sz w:val="26"/>
-                <w:szCs w:val="26"/>
-              </w:rPr>
-            </w:pPr>
-            <w:r>
-              <w:rPr>
-                <w:rFonts w:ascii="Arial" w:hAnsi="Arial" w:cs="Arial"/>
-                <w:i/>
-                <w:sz w:val="26"/>
-                <w:szCs w:val="26"/>
-              </w:rPr>
-              <w:t>getUser</w:t>
-            </w:r>
-          </w:p>
-          <w:p>
-            <w:pPr>
-              <w:jc w:val="both"/>
-              <w:rPr>
-                <w:rFonts w:ascii="Arial" w:hAnsi="Arial" w:cs="Arial"/>
-                <w:i/>
-                <w:sz w:val="26"/>
-                <w:szCs w:val="26"/>
-              </w:rPr>
-            </w:pPr>
-            <w:r>
-              <w:rPr>
-                <w:rFonts w:ascii="Arial" w:hAnsi="Arial" w:cs="Arial"/>
-                <w:i/>
-                <w:sz w:val="26"/>
-                <w:szCs w:val="26"/>
-              </w:rPr>
-              <w:t>updateUser</w:t>
+              <w:t>updateParticipantInfo</w:t>
             </w:r>
           </w:p>
         </w:tc>
@@ -639,7 +637,165 @@
                 <w:sz w:val="26"/>
                 <w:szCs w:val="26"/>
               </w:rPr>
-              <w:t>+ attribute</w:t>
+              <w:t>+ parentContract</w:t>
+            </w:r>
+          </w:p>
+          <w:p>
+            <w:pPr>
+              <w:jc w:val="both"/>
+              <w:rPr>
+                <w:rFonts w:ascii="Arial" w:hAnsi="Arial" w:cs="Arial"/>
+                <w:i/>
+                <w:sz w:val="26"/>
+                <w:szCs w:val="26"/>
+              </w:rPr>
+            </w:pPr>
+            <w:r>
+              <w:rPr>
+                <w:rFonts w:ascii="Arial" w:hAnsi="Arial" w:cs="Arial"/>
+                <w:i/>
+                <w:sz w:val="26"/>
+                <w:szCs w:val="26"/>
+              </w:rPr>
+              <w:t>+ name</w:t>
+            </w:r>
+            <w:r>
+              <w:rPr>
+                <w:rFonts w:ascii="Arial" w:hAnsi="Arial" w:cs="Arial"/>
+                <w:i/>
+                <w:sz w:val="26"/>
+                <w:szCs w:val="26"/>
+              </w:rPr>
+              <w:br w:type="textWrapping"/>
+            </w:r>
+            <w:r>
+              <w:rPr>
+                <w:rFonts w:ascii="Arial" w:hAnsi="Arial" w:cs="Arial"/>
+                <w:i/>
+                <w:sz w:val="26"/>
+                <w:szCs w:val="26"/>
+              </w:rPr>
+              <w:t>+ description</w:t>
+            </w:r>
+          </w:p>
+          <w:p>
+            <w:pPr>
+              <w:jc w:val="both"/>
+              <w:rPr>
+                <w:rFonts w:ascii="Arial" w:hAnsi="Arial" w:cs="Arial"/>
+                <w:i/>
+                <w:sz w:val="26"/>
+                <w:szCs w:val="26"/>
+              </w:rPr>
+            </w:pPr>
+            <w:r>
+              <w:rPr>
+                <w:rFonts w:ascii="Arial" w:hAnsi="Arial" w:cs="Arial"/>
+                <w:i/>
+                <w:sz w:val="26"/>
+                <w:szCs w:val="26"/>
+              </w:rPr>
+              <w:t>+ images</w:t>
+            </w:r>
+          </w:p>
+          <w:p>
+            <w:pPr>
+              <w:jc w:val="both"/>
+              <w:rPr>
+                <w:rFonts w:ascii="Arial" w:hAnsi="Arial" w:cs="Arial"/>
+                <w:i/>
+                <w:sz w:val="26"/>
+                <w:szCs w:val="26"/>
+              </w:rPr>
+            </w:pPr>
+            <w:r>
+              <w:rPr>
+                <w:rFonts w:ascii="Arial" w:hAnsi="Arial" w:cs="Arial"/>
+                <w:i/>
+                <w:sz w:val="26"/>
+                <w:szCs w:val="26"/>
+              </w:rPr>
+              <w:t>+ initTime</w:t>
+            </w:r>
+          </w:p>
+          <w:p>
+            <w:pPr>
+              <w:jc w:val="both"/>
+              <w:rPr>
+                <w:rFonts w:ascii="Arial" w:hAnsi="Arial" w:cs="Arial"/>
+                <w:i/>
+                <w:sz w:val="26"/>
+                <w:szCs w:val="26"/>
+              </w:rPr>
+            </w:pPr>
+            <w:r>
+              <w:rPr>
+                <w:rFonts w:ascii="Arial" w:hAnsi="Arial" w:cs="Arial"/>
+                <w:i/>
+                <w:sz w:val="26"/>
+                <w:szCs w:val="26"/>
+              </w:rPr>
+              <w:t>+ timeout</w:t>
+            </w:r>
+          </w:p>
+          <w:p>
+            <w:pPr>
+              <w:jc w:val="both"/>
+              <w:rPr>
+                <w:rFonts w:ascii="Arial" w:hAnsi="Arial" w:cs="Arial"/>
+                <w:i/>
+                <w:sz w:val="26"/>
+                <w:szCs w:val="26"/>
+              </w:rPr>
+            </w:pPr>
+            <w:r>
+              <w:rPr>
+                <w:rFonts w:ascii="Arial" w:hAnsi="Arial" w:cs="Arial"/>
+                <w:i/>
+                <w:sz w:val="26"/>
+                <w:szCs w:val="26"/>
+              </w:rPr>
+              <w:t>+ reward</w:t>
+            </w:r>
+          </w:p>
+          <w:p>
+            <w:pPr>
+              <w:jc w:val="both"/>
+              <w:rPr>
+                <w:rFonts w:ascii="Arial" w:hAnsi="Arial" w:cs="Arial"/>
+                <w:i/>
+                <w:sz w:val="26"/>
+                <w:szCs w:val="26"/>
+              </w:rPr>
+            </w:pPr>
+            <w:r>
+              <w:rPr>
+                <w:rFonts w:ascii="Arial" w:hAnsi="Arial" w:cs="Arial"/>
+                <w:i/>
+                <w:sz w:val="26"/>
+                <w:szCs w:val="26"/>
+              </w:rPr>
+              <w:t>+ finalPrice</w:t>
+            </w:r>
+          </w:p>
+          <w:p>
+            <w:pPr>
+              <w:jc w:val="both"/>
+              <w:rPr>
+                <w:rFonts w:ascii="Arial" w:hAnsi="Arial" w:cs="Arial"/>
+                <w:i/>
+                <w:sz w:val="26"/>
+                <w:szCs w:val="26"/>
+              </w:rPr>
+            </w:pPr>
+            <w:r>
+              <w:rPr>
+                <w:rFonts w:ascii="Arial" w:hAnsi="Arial" w:cs="Arial"/>
+                <w:i/>
+                <w:sz w:val="26"/>
+                <w:szCs w:val="26"/>
+              </w:rPr>
+              <w:t>+ proposeList</w:t>
             </w:r>
           </w:p>
         </w:tc>
@@ -674,6 +830,115 @@
                 <w:szCs w:val="26"/>
               </w:rPr>
             </w:pPr>
+            <w:r>
+              <w:rPr>
+                <w:rFonts w:ascii="Arial" w:hAnsi="Arial" w:cs="Arial"/>
+                <w:i/>
+                <w:sz w:val="26"/>
+                <w:szCs w:val="26"/>
+              </w:rPr>
+              <w:t>constructor</w:t>
+            </w:r>
+          </w:p>
+          <w:p>
+            <w:pPr>
+              <w:jc w:val="both"/>
+              <w:rPr>
+                <w:rFonts w:ascii="Arial" w:hAnsi="Arial" w:cs="Arial"/>
+                <w:i/>
+                <w:sz w:val="26"/>
+                <w:szCs w:val="26"/>
+              </w:rPr>
+            </w:pPr>
+            <w:r>
+              <w:rPr>
+                <w:rFonts w:ascii="Arial" w:hAnsi="Arial" w:cs="Arial"/>
+                <w:i/>
+                <w:sz w:val="26"/>
+                <w:szCs w:val="26"/>
+              </w:rPr>
+              <w:t>close</w:t>
+            </w:r>
+          </w:p>
+          <w:p>
+            <w:pPr>
+              <w:jc w:val="both"/>
+              <w:rPr>
+                <w:rFonts w:ascii="Arial" w:hAnsi="Arial" w:cs="Arial"/>
+                <w:i/>
+                <w:sz w:val="26"/>
+                <w:szCs w:val="26"/>
+              </w:rPr>
+            </w:pPr>
+            <w:r>
+              <w:rPr>
+                <w:rFonts w:ascii="Arial" w:hAnsi="Arial" w:cs="Arial"/>
+                <w:i/>
+                <w:sz w:val="26"/>
+                <w:szCs w:val="26"/>
+              </w:rPr>
+              <w:t>update</w:t>
+            </w:r>
+          </w:p>
+          <w:p>
+            <w:pPr>
+              <w:jc w:val="both"/>
+              <w:rPr>
+                <w:rFonts w:ascii="Arial" w:hAnsi="Arial" w:cs="Arial"/>
+                <w:i/>
+                <w:sz w:val="26"/>
+                <w:szCs w:val="26"/>
+              </w:rPr>
+            </w:pPr>
+            <w:r>
+              <w:rPr>
+                <w:rFonts w:ascii="Arial" w:hAnsi="Arial" w:cs="Arial"/>
+                <w:i/>
+                <w:sz w:val="26"/>
+                <w:szCs w:val="26"/>
+              </w:rPr>
+              <w:t>setFinalPrice</w:t>
+            </w:r>
+          </w:p>
+          <w:p>
+            <w:pPr>
+              <w:jc w:val="both"/>
+              <w:rPr>
+                <w:rFonts w:ascii="Arial" w:hAnsi="Arial" w:cs="Arial"/>
+                <w:i/>
+                <w:sz w:val="26"/>
+                <w:szCs w:val="26"/>
+              </w:rPr>
+            </w:pPr>
+            <w:r>
+              <w:rPr>
+                <w:rFonts w:ascii="Arial" w:hAnsi="Arial" w:cs="Arial"/>
+                <w:i/>
+                <w:sz w:val="26"/>
+                <w:szCs w:val="26"/>
+              </w:rPr>
+              <w:t>submitPrice</w:t>
+            </w:r>
+          </w:p>
+          <w:p>
+            <w:pPr>
+              <w:jc w:val="both"/>
+              <w:rPr>
+                <w:rFonts w:ascii="Arial" w:hAnsi="Arial" w:cs="Arial"/>
+                <w:i/>
+                <w:sz w:val="26"/>
+                <w:szCs w:val="26"/>
+              </w:rPr>
+            </w:pPr>
+            <w:r>
+              <w:rPr>
+                <w:rFonts w:ascii="Arial" w:hAnsi="Arial" w:cs="Arial"/>
+                <w:i/>
+                <w:sz w:val="26"/>
+                <w:szCs w:val="26"/>
+              </w:rPr>
+              <w:t>calculateProposePrice</w:t>
+            </w:r>
           </w:p>
         </w:tc>
       </w:tr>
@@ -689,148 +954,6 @@
         </w:rPr>
       </w:pPr>
     </w:p>
-    <w:tbl>
-      <w:tblPr>
-        <w:tblStyle w:val="16"/>
-        <w:tblW w:w="0" w:type="auto"/>
-        <w:jc w:val="center"/>
-        <w:tblBorders>
-          <w:top w:val="single" w:color="000000" w:sz="4" w:space="0"/>
-          <w:left w:val="single" w:color="000000" w:sz="4" w:space="0"/>
-          <w:bottom w:val="single" w:color="000000" w:sz="4" w:space="0"/>
-          <w:right w:val="single" w:color="000000" w:sz="4" w:space="0"/>
-          <w:insideH w:val="single" w:color="000000" w:sz="4" w:space="0"/>
-          <w:insideV w:val="single" w:color="000000" w:sz="4" w:space="0"/>
-        </w:tblBorders>
-        <w:tblLayout w:type="autofit"/>
-        <w:tblCellMar>
-          <w:top w:w="0" w:type="dxa"/>
-          <w:left w:w="108" w:type="dxa"/>
-          <w:bottom w:w="0" w:type="dxa"/>
-          <w:right w:w="108" w:type="dxa"/>
-        </w:tblCellMar>
-      </w:tblPr>
-      <w:tblGrid>
-        <w:gridCol w:w="3499"/>
-      </w:tblGrid>
-      <w:tr>
-        <w:tblPrEx>
-          <w:tblBorders>
-            <w:top w:val="single" w:color="000000" w:sz="4" w:space="0"/>
-            <w:left w:val="single" w:color="000000" w:sz="4" w:space="0"/>
-            <w:bottom w:val="single" w:color="000000" w:sz="4" w:space="0"/>
-            <w:right w:val="single" w:color="000000" w:sz="4" w:space="0"/>
-            <w:insideH w:val="single" w:color="000000" w:sz="4" w:space="0"/>
-            <w:insideV w:val="single" w:color="000000" w:sz="4" w:space="0"/>
-          </w:tblBorders>
-        </w:tblPrEx>
-        <w:trPr>
-          <w:trHeight w:val="338" w:hRule="atLeast"/>
-          <w:jc w:val="center"/>
-        </w:trPr>
-        <w:tc>
-          <w:tcPr>
-            <w:tcW w:w="3499" w:type="dxa"/>
-            <w:shd w:val="clear" w:color="auto" w:fill="auto"/>
-          </w:tcPr>
-          <w:p>
-            <w:pPr>
-              <w:jc w:val="both"/>
-              <w:rPr>
-                <w:rFonts w:ascii="Arial" w:hAnsi="Arial" w:cs="Arial"/>
-                <w:i/>
-                <w:sz w:val="26"/>
-                <w:szCs w:val="26"/>
-              </w:rPr>
-            </w:pPr>
-            <w:r>
-              <w:rPr>
-                <w:rFonts w:ascii="Arial" w:hAnsi="Arial" w:cs="Arial"/>
-                <w:i/>
-                <w:sz w:val="26"/>
-                <w:szCs w:val="26"/>
-              </w:rPr>
-              <w:t>Product</w:t>
-            </w:r>
-          </w:p>
-        </w:tc>
-      </w:tr>
-      <w:tr>
-        <w:tblPrEx>
-          <w:tblBorders>
-            <w:top w:val="single" w:color="000000" w:sz="4" w:space="0"/>
-            <w:left w:val="single" w:color="000000" w:sz="4" w:space="0"/>
-            <w:bottom w:val="single" w:color="000000" w:sz="4" w:space="0"/>
-            <w:right w:val="single" w:color="000000" w:sz="4" w:space="0"/>
-            <w:insideH w:val="single" w:color="000000" w:sz="4" w:space="0"/>
-            <w:insideV w:val="single" w:color="000000" w:sz="4" w:space="0"/>
-          </w:tblBorders>
-        </w:tblPrEx>
-        <w:trPr>
-          <w:trHeight w:val="331" w:hRule="atLeast"/>
-          <w:jc w:val="center"/>
-        </w:trPr>
-        <w:tc>
-          <w:tcPr>
-            <w:tcW w:w="3499" w:type="dxa"/>
-            <w:shd w:val="clear" w:color="auto" w:fill="auto"/>
-          </w:tcPr>
-          <w:p>
-            <w:pPr>
-              <w:jc w:val="both"/>
-              <w:rPr>
-                <w:rFonts w:ascii="Arial" w:hAnsi="Arial" w:cs="Arial"/>
-                <w:i/>
-                <w:sz w:val="26"/>
-                <w:szCs w:val="26"/>
-              </w:rPr>
-            </w:pPr>
-            <w:r>
-              <w:rPr>
-                <w:rFonts w:ascii="Arial" w:hAnsi="Arial" w:cs="Arial"/>
-                <w:i/>
-                <w:sz w:val="26"/>
-                <w:szCs w:val="26"/>
-              </w:rPr>
-              <w:t>+ attribute</w:t>
-            </w:r>
-          </w:p>
-        </w:tc>
-      </w:tr>
-      <w:tr>
-        <w:tblPrEx>
-          <w:tblBorders>
-            <w:top w:val="single" w:color="000000" w:sz="4" w:space="0"/>
-            <w:left w:val="single" w:color="000000" w:sz="4" w:space="0"/>
-            <w:bottom w:val="single" w:color="000000" w:sz="4" w:space="0"/>
-            <w:right w:val="single" w:color="000000" w:sz="4" w:space="0"/>
-            <w:insideH w:val="single" w:color="000000" w:sz="4" w:space="0"/>
-            <w:insideV w:val="single" w:color="000000" w:sz="4" w:space="0"/>
-          </w:tblBorders>
-        </w:tblPrEx>
-        <w:trPr>
-          <w:trHeight w:val="331" w:hRule="atLeast"/>
-          <w:jc w:val="center"/>
-        </w:trPr>
-        <w:tc>
-          <w:tcPr>
-            <w:tcW w:w="3499" w:type="dxa"/>
-            <w:shd w:val="clear" w:color="auto" w:fill="auto"/>
-          </w:tcPr>
-          <w:p>
-            <w:pPr>
-              <w:jc w:val="both"/>
-              <w:rPr>
-                <w:rFonts w:ascii="Arial" w:hAnsi="Arial" w:cs="Arial"/>
-                <w:i/>
-                <w:sz w:val="26"/>
-                <w:szCs w:val="26"/>
-              </w:rPr>
-            </w:pPr>
-          </w:p>
-        </w:tc>
-      </w:tr>
-    </w:tbl>
     <w:p>
       <w:pPr>
         <w:jc w:val="both"/>
@@ -872,37 +995,71 @@
     </w:p>
     <w:p>
       <w:pPr>
-        <w:rPr>
-          <w:rFonts w:ascii="Arial" w:hAnsi="Arial" w:cs="Arial"/>
-          <w:i/>
-          <w:sz w:val="26"/>
-          <w:szCs w:val="26"/>
-        </w:rPr>
-      </w:pPr>
-      <w:r>
-        <w:rPr>
-          <w:rFonts w:ascii="Arial" w:hAnsi="Arial" w:cs="Arial"/>
-          <w:sz w:val="26"/>
-          <w:szCs w:val="26"/>
-        </w:rPr>
-        <w:t xml:space="preserve">/* </w:t>
-      </w:r>
-      <w:r>
-        <w:rPr>
-          <w:rFonts w:ascii="Arial" w:hAnsi="Arial" w:cs="Arial"/>
-          <w:i/>
-          <w:sz w:val="26"/>
-          <w:szCs w:val="26"/>
-        </w:rPr>
-        <w:t>For each function in the smart contract, we need to define its signature, including the following:</w:t>
-      </w:r>
-    </w:p>
-    <w:p>
-      <w:pPr>
-        <w:numPr>
-          <w:ilvl w:val="0"/>
-          <w:numId w:val="1"/>
-        </w:numPr>
+        <w:ind w:firstLine="0" w:firstLineChars="0"/>
+        <w:rPr>
+          <w:rFonts w:ascii="Arial" w:hAnsi="Arial" w:cs="Arial"/>
+          <w:sz w:val="26"/>
+          <w:szCs w:val="26"/>
+        </w:rPr>
+      </w:pPr>
+      <w:r>
+        <w:rPr>
+          <w:rFonts w:ascii="Arial" w:hAnsi="Arial" w:cs="Arial"/>
+          <w:sz w:val="26"/>
+          <w:szCs w:val="26"/>
+        </w:rPr>
+        <w:t>3.1 Main contract</w:t>
+      </w:r>
+    </w:p>
+    <w:p>
+      <w:pPr>
+        <w:ind w:left="0" w:leftChars="0" w:firstLine="720" w:firstLineChars="0"/>
+        <w:rPr>
+          <w:rFonts w:ascii="Arial" w:hAnsi="Arial" w:cs="Arial"/>
+          <w:sz w:val="26"/>
+          <w:szCs w:val="26"/>
+        </w:rPr>
+      </w:pPr>
+      <w:r>
+        <w:rPr>
+          <w:rFonts w:ascii="Arial" w:hAnsi="Arial" w:cs="Arial"/>
+          <w:sz w:val="26"/>
+          <w:szCs w:val="26"/>
+        </w:rPr>
+        <w:t>3.1</w:t>
+      </w:r>
+      <w:r>
+        <w:rPr>
+          <w:rFonts w:ascii="Arial" w:hAnsi="Arial" w:cs="Arial"/>
+          <w:sz w:val="26"/>
+          <w:szCs w:val="26"/>
+        </w:rPr>
+        <w:t>.1</w:t>
+      </w:r>
+      <w:r>
+        <w:rPr>
+          <w:rFonts w:ascii="Arial" w:hAnsi="Arial" w:cs="Arial"/>
+          <w:sz w:val="26"/>
+          <w:szCs w:val="26"/>
+        </w:rPr>
+        <w:t xml:space="preserve"> </w:t>
+      </w:r>
+      <w:r>
+        <w:rPr>
+          <w:rFonts w:ascii="Arial" w:hAnsi="Arial" w:cs="Arial"/>
+          <w:sz w:val="26"/>
+          <w:szCs w:val="26"/>
+        </w:rPr>
+        <w:t>Init session</w:t>
+      </w:r>
+    </w:p>
+    <w:p>
+      <w:pPr>
+        <w:numPr>
+          <w:ilvl w:val="0"/>
+          <w:numId w:val="1"/>
+        </w:numPr>
+        <w:ind w:left="1140" w:leftChars="0"/>
         <w:rPr>
           <w:rFonts w:ascii="Arial" w:hAnsi="Arial" w:cs="Arial"/>
           <w:i/>
@@ -919,13 +1076,23 @@
         </w:rPr>
         <w:t>Function name</w:t>
       </w:r>
-    </w:p>
-    <w:p>
-      <w:pPr>
-        <w:numPr>
-          <w:ilvl w:val="0"/>
-          <w:numId w:val="1"/>
-        </w:numPr>
+      <w:r>
+        <w:rPr>
+          <w:rFonts w:ascii="Arial" w:hAnsi="Arial" w:cs="Arial"/>
+          <w:i/>
+          <w:sz w:val="26"/>
+          <w:szCs w:val="26"/>
+        </w:rPr>
+        <w:t>: initSession</w:t>
+      </w:r>
+    </w:p>
+    <w:p>
+      <w:pPr>
+        <w:numPr>
+          <w:ilvl w:val="0"/>
+          <w:numId w:val="1"/>
+        </w:numPr>
+        <w:ind w:left="1140" w:leftChars="0"/>
         <w:rPr>
           <w:rFonts w:ascii="Arial" w:hAnsi="Arial" w:cs="Arial"/>
           <w:i/>
@@ -942,36 +1109,65 @@
         </w:rPr>
         <w:t xml:space="preserve">Function purpose </w:t>
       </w:r>
-    </w:p>
-    <w:p>
-      <w:pPr>
-        <w:numPr>
-          <w:ilvl w:val="0"/>
-          <w:numId w:val="1"/>
-        </w:numPr>
-        <w:rPr>
-          <w:rFonts w:ascii="Arial" w:hAnsi="Arial" w:cs="Arial"/>
-          <w:i/>
-          <w:sz w:val="26"/>
-          <w:szCs w:val="26"/>
-        </w:rPr>
-      </w:pPr>
-      <w:r>
-        <w:rPr>
-          <w:rFonts w:ascii="Arial" w:hAnsi="Arial" w:cs="Arial"/>
-          <w:i/>
-          <w:sz w:val="26"/>
-          <w:szCs w:val="26"/>
-        </w:rPr>
-        <w:t>List of parameters (including name and data type for each parameter)</w:t>
-      </w:r>
-    </w:p>
-    <w:p>
-      <w:pPr>
-        <w:numPr>
-          <w:ilvl w:val="0"/>
-          <w:numId w:val="1"/>
-        </w:numPr>
+      <w:r>
+        <w:rPr>
+          <w:rFonts w:ascii="Arial" w:hAnsi="Arial" w:cs="Arial"/>
+          <w:i/>
+          <w:sz w:val="26"/>
+          <w:szCs w:val="26"/>
+        </w:rPr>
+        <w:t>: init new session</w:t>
+      </w:r>
+    </w:p>
+    <w:p>
+      <w:pPr>
+        <w:numPr>
+          <w:ilvl w:val="0"/>
+          <w:numId w:val="1"/>
+        </w:numPr>
+        <w:ind w:left="1140" w:leftChars="0"/>
+        <w:rPr>
+          <w:rFonts w:ascii="Arial" w:hAnsi="Arial" w:cs="Arial"/>
+          <w:i/>
+          <w:sz w:val="26"/>
+          <w:szCs w:val="26"/>
+        </w:rPr>
+      </w:pPr>
+      <w:r>
+        <w:rPr>
+          <w:rFonts w:ascii="Arial" w:hAnsi="Arial" w:cs="Arial"/>
+          <w:i/>
+          <w:sz w:val="26"/>
+          <w:szCs w:val="26"/>
+        </w:rPr>
+        <w:t>List of parameters (</w:t>
+      </w:r>
+      <w:r>
+        <w:rPr>
+          <w:rFonts w:ascii="Arial" w:hAnsi="Arial" w:cs="Arial"/>
+          <w:i/>
+          <w:sz w:val="26"/>
+          <w:szCs w:val="26"/>
+        </w:rPr>
+        <w:t>name: string, description: string, images: string[], timeout: uint256</w:t>
+      </w:r>
+      <w:r>
+        <w:rPr>
+          <w:rFonts w:ascii="Arial" w:hAnsi="Arial" w:cs="Arial"/>
+          <w:i/>
+          <w:sz w:val="26"/>
+          <w:szCs w:val="26"/>
+        </w:rPr>
+        <w:t>)</w:t>
+      </w:r>
+    </w:p>
+    <w:p>
+      <w:pPr>
+        <w:numPr>
+          <w:ilvl w:val="0"/>
+          <w:numId w:val="1"/>
+        </w:numPr>
+        <w:ind w:left="1140" w:leftChars="0"/>
         <w:rPr>
           <w:rFonts w:ascii="Arial" w:hAnsi="Arial" w:cs="Arial"/>
           <w:i/>
@@ -988,42 +1184,2677 @@
         </w:rPr>
         <w:t>Return type</w:t>
       </w:r>
-    </w:p>
-    <w:p>
-      <w:pPr>
-        <w:rPr>
-          <w:rFonts w:ascii="Arial" w:hAnsi="Arial" w:cs="Arial"/>
-          <w:sz w:val="26"/>
-          <w:szCs w:val="26"/>
-        </w:rPr>
-      </w:pPr>
-      <w:r>
-        <w:rPr>
-          <w:rFonts w:ascii="Arial" w:hAnsi="Arial" w:cs="Arial"/>
-          <w:sz w:val="26"/>
-          <w:szCs w:val="26"/>
-        </w:rPr>
-        <w:t>*/</w:t>
-      </w:r>
-    </w:p>
-    <w:p>
-      <w:pPr>
-        <w:rPr>
-          <w:rFonts w:ascii="Arial" w:hAnsi="Arial" w:cs="Arial"/>
-          <w:i/>
-          <w:sz w:val="26"/>
-          <w:szCs w:val="26"/>
-        </w:rPr>
-      </w:pPr>
-      <w:r>
-        <w:rPr>
-          <w:rFonts w:ascii="Arial" w:hAnsi="Arial" w:cs="Arial"/>
-          <w:i/>
-          <w:sz w:val="26"/>
-          <w:szCs w:val="26"/>
-        </w:rPr>
-        <w:t xml:space="preserve">//TODO: define function signature for all functions in the Main and Session smart contract </w:t>
-      </w:r>
+      <w:r>
+        <w:rPr>
+          <w:rFonts w:ascii="Arial" w:hAnsi="Arial" w:cs="Arial"/>
+          <w:i/>
+          <w:sz w:val="26"/>
+          <w:szCs w:val="26"/>
+        </w:rPr>
+        <w:t>: void</w:t>
+      </w:r>
+    </w:p>
+    <w:p>
+      <w:pPr>
+        <w:ind w:left="0" w:leftChars="0" w:firstLine="720" w:firstLineChars="0"/>
+        <w:rPr>
+          <w:rFonts w:ascii="Arial" w:hAnsi="Arial" w:cs="Arial"/>
+          <w:sz w:val="26"/>
+          <w:szCs w:val="26"/>
+        </w:rPr>
+      </w:pPr>
+      <w:r>
+        <w:rPr>
+          <w:rFonts w:ascii="Arial" w:hAnsi="Arial" w:cs="Arial"/>
+          <w:sz w:val="26"/>
+          <w:szCs w:val="26"/>
+        </w:rPr>
+        <w:t>3.1.</w:t>
+      </w:r>
+      <w:r>
+        <w:rPr>
+          <w:rFonts w:ascii="Arial" w:hAnsi="Arial" w:cs="Arial"/>
+          <w:sz w:val="26"/>
+          <w:szCs w:val="26"/>
+        </w:rPr>
+        <w:t>2</w:t>
+      </w:r>
+      <w:r>
+        <w:rPr>
+          <w:rFonts w:ascii="Arial" w:hAnsi="Arial" w:cs="Arial"/>
+          <w:sz w:val="26"/>
+          <w:szCs w:val="26"/>
+        </w:rPr>
+        <w:t xml:space="preserve"> </w:t>
+      </w:r>
+      <w:r>
+        <w:rPr>
+          <w:rFonts w:ascii="Arial" w:hAnsi="Arial" w:cs="Arial"/>
+          <w:sz w:val="26"/>
+          <w:szCs w:val="26"/>
+        </w:rPr>
+        <w:t xml:space="preserve">Close </w:t>
+      </w:r>
+      <w:r>
+        <w:rPr>
+          <w:rFonts w:ascii="Arial" w:hAnsi="Arial" w:cs="Arial"/>
+          <w:sz w:val="26"/>
+          <w:szCs w:val="26"/>
+        </w:rPr>
+        <w:t>session</w:t>
+      </w:r>
+    </w:p>
+    <w:p>
+      <w:pPr>
+        <w:numPr>
+          <w:ilvl w:val="0"/>
+          <w:numId w:val="1"/>
+        </w:numPr>
+        <w:ind w:left="1140" w:leftChars="0"/>
+        <w:rPr>
+          <w:rFonts w:ascii="Arial" w:hAnsi="Arial" w:cs="Arial"/>
+          <w:i/>
+          <w:sz w:val="26"/>
+          <w:szCs w:val="26"/>
+        </w:rPr>
+      </w:pPr>
+      <w:r>
+        <w:rPr>
+          <w:rFonts w:ascii="Arial" w:hAnsi="Arial" w:cs="Arial"/>
+          <w:i/>
+          <w:sz w:val="26"/>
+          <w:szCs w:val="26"/>
+        </w:rPr>
+        <w:t xml:space="preserve">Function name: </w:t>
+      </w:r>
+      <w:r>
+        <w:rPr>
+          <w:rFonts w:ascii="Arial" w:hAnsi="Arial" w:cs="Arial"/>
+          <w:i/>
+          <w:sz w:val="26"/>
+          <w:szCs w:val="26"/>
+        </w:rPr>
+        <w:t>closeSession</w:t>
+      </w:r>
+    </w:p>
+    <w:p>
+      <w:pPr>
+        <w:numPr>
+          <w:ilvl w:val="0"/>
+          <w:numId w:val="1"/>
+        </w:numPr>
+        <w:ind w:left="1140" w:leftChars="0"/>
+        <w:rPr>
+          <w:rFonts w:ascii="Arial" w:hAnsi="Arial" w:cs="Arial"/>
+          <w:i/>
+          <w:sz w:val="26"/>
+          <w:szCs w:val="26"/>
+        </w:rPr>
+      </w:pPr>
+      <w:r>
+        <w:rPr>
+          <w:rFonts w:ascii="Arial" w:hAnsi="Arial" w:cs="Arial"/>
+          <w:i/>
+          <w:sz w:val="26"/>
+          <w:szCs w:val="26"/>
+        </w:rPr>
+        <w:t xml:space="preserve">Function purpose : </w:t>
+      </w:r>
+      <w:r>
+        <w:rPr>
+          <w:rFonts w:ascii="Arial" w:hAnsi="Arial" w:cs="Arial"/>
+          <w:i/>
+          <w:sz w:val="26"/>
+          <w:szCs w:val="26"/>
+        </w:rPr>
+        <w:t>close a ongoing session</w:t>
+      </w:r>
+    </w:p>
+    <w:p>
+      <w:pPr>
+        <w:numPr>
+          <w:ilvl w:val="0"/>
+          <w:numId w:val="1"/>
+        </w:numPr>
+        <w:ind w:left="1140" w:leftChars="0"/>
+        <w:rPr>
+          <w:rFonts w:ascii="Arial" w:hAnsi="Arial" w:cs="Arial"/>
+          <w:i/>
+          <w:sz w:val="26"/>
+          <w:szCs w:val="26"/>
+        </w:rPr>
+      </w:pPr>
+      <w:r>
+        <w:rPr>
+          <w:rFonts w:ascii="Arial" w:hAnsi="Arial" w:cs="Arial"/>
+          <w:i/>
+          <w:sz w:val="26"/>
+          <w:szCs w:val="26"/>
+        </w:rPr>
+        <w:t>List of parameters (</w:t>
+      </w:r>
+      <w:r>
+        <w:rPr>
+          <w:rFonts w:ascii="Arial" w:hAnsi="Arial" w:cs="Arial"/>
+          <w:i/>
+          <w:sz w:val="26"/>
+          <w:szCs w:val="26"/>
+        </w:rPr>
+        <w:t>sessionIndex: uint256</w:t>
+      </w:r>
+      <w:r>
+        <w:rPr>
+          <w:rFonts w:ascii="Arial" w:hAnsi="Arial" w:cs="Arial"/>
+          <w:i/>
+          <w:sz w:val="26"/>
+          <w:szCs w:val="26"/>
+        </w:rPr>
+        <w:t>)</w:t>
+      </w:r>
+    </w:p>
+    <w:p>
+      <w:pPr>
+        <w:numPr>
+          <w:ilvl w:val="0"/>
+          <w:numId w:val="1"/>
+        </w:numPr>
+        <w:ind w:left="1140" w:leftChars="0"/>
+        <w:rPr>
+          <w:rFonts w:ascii="Arial" w:hAnsi="Arial" w:cs="Arial"/>
+          <w:i/>
+          <w:sz w:val="26"/>
+          <w:szCs w:val="26"/>
+        </w:rPr>
+      </w:pPr>
+      <w:r>
+        <w:rPr>
+          <w:rFonts w:ascii="Arial" w:hAnsi="Arial" w:cs="Arial"/>
+          <w:i/>
+          <w:sz w:val="26"/>
+          <w:szCs w:val="26"/>
+        </w:rPr>
+        <w:t>Return type: void</w:t>
+      </w:r>
+    </w:p>
+    <w:p>
+      <w:pPr>
+        <w:ind w:left="0" w:leftChars="0" w:firstLine="720" w:firstLineChars="0"/>
+        <w:rPr>
+          <w:rFonts w:ascii="Arial" w:hAnsi="Arial" w:cs="Arial"/>
+          <w:sz w:val="26"/>
+          <w:szCs w:val="26"/>
+        </w:rPr>
+      </w:pPr>
+      <w:r>
+        <w:rPr>
+          <w:rFonts w:ascii="Arial" w:hAnsi="Arial" w:cs="Arial"/>
+          <w:sz w:val="26"/>
+          <w:szCs w:val="26"/>
+        </w:rPr>
+        <w:t>3.1.</w:t>
+      </w:r>
+      <w:r>
+        <w:rPr>
+          <w:rFonts w:ascii="Arial" w:hAnsi="Arial" w:cs="Arial"/>
+          <w:sz w:val="26"/>
+          <w:szCs w:val="26"/>
+        </w:rPr>
+        <w:t>3</w:t>
+      </w:r>
+      <w:r>
+        <w:rPr>
+          <w:rFonts w:ascii="Arial" w:hAnsi="Arial" w:cs="Arial"/>
+          <w:sz w:val="26"/>
+          <w:szCs w:val="26"/>
+        </w:rPr>
+        <w:t xml:space="preserve"> </w:t>
+      </w:r>
+      <w:r>
+        <w:rPr>
+          <w:rFonts w:ascii="Arial" w:hAnsi="Arial" w:cs="Arial"/>
+          <w:sz w:val="26"/>
+          <w:szCs w:val="26"/>
+        </w:rPr>
+        <w:t>Set final price</w:t>
+      </w:r>
+    </w:p>
+    <w:p>
+      <w:pPr>
+        <w:numPr>
+          <w:ilvl w:val="0"/>
+          <w:numId w:val="1"/>
+        </w:numPr>
+        <w:ind w:left="1140" w:leftChars="0"/>
+        <w:rPr>
+          <w:rFonts w:ascii="Arial" w:hAnsi="Arial" w:cs="Arial"/>
+          <w:i/>
+          <w:sz w:val="26"/>
+          <w:szCs w:val="26"/>
+        </w:rPr>
+      </w:pPr>
+      <w:r>
+        <w:rPr>
+          <w:rFonts w:ascii="Arial" w:hAnsi="Arial" w:cs="Arial"/>
+          <w:i/>
+          <w:sz w:val="26"/>
+          <w:szCs w:val="26"/>
+        </w:rPr>
+        <w:t xml:space="preserve">Function name: </w:t>
+      </w:r>
+      <w:r>
+        <w:rPr>
+          <w:rFonts w:ascii="Arial" w:hAnsi="Arial" w:cs="Arial"/>
+          <w:i/>
+          <w:sz w:val="26"/>
+          <w:szCs w:val="26"/>
+        </w:rPr>
+        <w:t>setFinalPrice</w:t>
+      </w:r>
+    </w:p>
+    <w:p>
+      <w:pPr>
+        <w:numPr>
+          <w:ilvl w:val="0"/>
+          <w:numId w:val="1"/>
+        </w:numPr>
+        <w:ind w:left="1140" w:leftChars="0"/>
+        <w:rPr>
+          <w:rFonts w:ascii="Arial" w:hAnsi="Arial" w:cs="Arial"/>
+          <w:i/>
+          <w:sz w:val="26"/>
+          <w:szCs w:val="26"/>
+        </w:rPr>
+      </w:pPr>
+      <w:r>
+        <w:rPr>
+          <w:rFonts w:ascii="Arial" w:hAnsi="Arial" w:cs="Arial"/>
+          <w:i/>
+          <w:sz w:val="26"/>
+          <w:szCs w:val="26"/>
+        </w:rPr>
+        <w:t xml:space="preserve">Function purpose : </w:t>
+      </w:r>
+      <w:r>
+        <w:rPr>
+          <w:rFonts w:ascii="Arial" w:hAnsi="Arial" w:cs="Arial"/>
+          <w:i/>
+          <w:sz w:val="26"/>
+          <w:szCs w:val="26"/>
+        </w:rPr>
+        <w:t>set final price for a session</w:t>
+      </w:r>
+    </w:p>
+    <w:p>
+      <w:pPr>
+        <w:numPr>
+          <w:ilvl w:val="0"/>
+          <w:numId w:val="1"/>
+        </w:numPr>
+        <w:ind w:left="1140" w:leftChars="0"/>
+        <w:rPr>
+          <w:rFonts w:ascii="Arial" w:hAnsi="Arial" w:cs="Arial"/>
+          <w:i/>
+          <w:sz w:val="26"/>
+          <w:szCs w:val="26"/>
+        </w:rPr>
+      </w:pPr>
+      <w:r>
+        <w:rPr>
+          <w:rFonts w:ascii="Arial" w:hAnsi="Arial" w:cs="Arial"/>
+          <w:i/>
+          <w:sz w:val="26"/>
+          <w:szCs w:val="26"/>
+        </w:rPr>
+        <w:t>List of parameters (sessionIndex: uint256</w:t>
+      </w:r>
+      <w:r>
+        <w:rPr>
+          <w:rFonts w:ascii="Arial" w:hAnsi="Arial" w:cs="Arial"/>
+          <w:i/>
+          <w:sz w:val="26"/>
+          <w:szCs w:val="26"/>
+        </w:rPr>
+        <w:t>, finalPrice: uint</w:t>
+      </w:r>
+      <w:r>
+        <w:rPr>
+          <w:rFonts w:ascii="Arial" w:hAnsi="Arial" w:cs="Arial"/>
+          <w:i/>
+          <w:sz w:val="26"/>
+          <w:szCs w:val="26"/>
+        </w:rPr>
+        <w:t>)</w:t>
+      </w:r>
+    </w:p>
+    <w:p>
+      <w:pPr>
+        <w:numPr>
+          <w:ilvl w:val="0"/>
+          <w:numId w:val="1"/>
+        </w:numPr>
+        <w:ind w:left="1140" w:leftChars="0"/>
+        <w:rPr>
+          <w:rFonts w:ascii="Arial" w:hAnsi="Arial" w:cs="Arial"/>
+          <w:i/>
+          <w:sz w:val="26"/>
+          <w:szCs w:val="26"/>
+        </w:rPr>
+      </w:pPr>
+      <w:r>
+        <w:rPr>
+          <w:rFonts w:ascii="Arial" w:hAnsi="Arial" w:cs="Arial"/>
+          <w:i/>
+          <w:sz w:val="26"/>
+          <w:szCs w:val="26"/>
+        </w:rPr>
+        <w:t>Return type: void</w:t>
+      </w:r>
+    </w:p>
+    <w:p>
+      <w:pPr>
+        <w:ind w:left="0" w:leftChars="0" w:firstLine="720" w:firstLineChars="0"/>
+        <w:rPr>
+          <w:rFonts w:ascii="Arial" w:hAnsi="Arial" w:cs="Arial"/>
+          <w:sz w:val="26"/>
+          <w:szCs w:val="26"/>
+        </w:rPr>
+      </w:pPr>
+      <w:r>
+        <w:rPr>
+          <w:rFonts w:ascii="Arial" w:hAnsi="Arial" w:cs="Arial"/>
+          <w:sz w:val="26"/>
+          <w:szCs w:val="26"/>
+        </w:rPr>
+        <w:t>3.1.</w:t>
+      </w:r>
+      <w:r>
+        <w:rPr>
+          <w:rFonts w:ascii="Arial" w:hAnsi="Arial" w:cs="Arial"/>
+          <w:sz w:val="26"/>
+          <w:szCs w:val="26"/>
+        </w:rPr>
+        <w:t>4</w:t>
+      </w:r>
+      <w:r>
+        <w:rPr>
+          <w:rFonts w:ascii="Arial" w:hAnsi="Arial" w:cs="Arial"/>
+          <w:sz w:val="26"/>
+          <w:szCs w:val="26"/>
+        </w:rPr>
+        <w:t xml:space="preserve"> </w:t>
+      </w:r>
+      <w:r>
+        <w:rPr>
+          <w:rFonts w:ascii="Arial" w:hAnsi="Arial" w:cs="Arial"/>
+          <w:sz w:val="26"/>
+          <w:szCs w:val="26"/>
+        </w:rPr>
+        <w:t>Get Sessions</w:t>
+      </w:r>
+    </w:p>
+    <w:p>
+      <w:pPr>
+        <w:numPr>
+          <w:ilvl w:val="0"/>
+          <w:numId w:val="1"/>
+        </w:numPr>
+        <w:ind w:left="1140" w:leftChars="0"/>
+        <w:rPr>
+          <w:rFonts w:ascii="Arial" w:hAnsi="Arial" w:cs="Arial"/>
+          <w:i/>
+          <w:sz w:val="26"/>
+          <w:szCs w:val="26"/>
+        </w:rPr>
+      </w:pPr>
+      <w:r>
+        <w:rPr>
+          <w:rFonts w:ascii="Arial" w:hAnsi="Arial" w:cs="Arial"/>
+          <w:i/>
+          <w:sz w:val="26"/>
+          <w:szCs w:val="26"/>
+        </w:rPr>
+        <w:t xml:space="preserve">Function name: </w:t>
+      </w:r>
+      <w:r>
+        <w:rPr>
+          <w:rFonts w:ascii="Arial" w:hAnsi="Arial" w:cs="Arial"/>
+          <w:i/>
+          <w:sz w:val="26"/>
+          <w:szCs w:val="26"/>
+        </w:rPr>
+        <w:t>getSessions</w:t>
+      </w:r>
+    </w:p>
+    <w:p>
+      <w:pPr>
+        <w:numPr>
+          <w:ilvl w:val="0"/>
+          <w:numId w:val="1"/>
+        </w:numPr>
+        <w:ind w:left="1140" w:leftChars="0"/>
+        <w:rPr>
+          <w:rFonts w:ascii="Arial" w:hAnsi="Arial" w:cs="Arial"/>
+          <w:i/>
+          <w:sz w:val="26"/>
+          <w:szCs w:val="26"/>
+        </w:rPr>
+      </w:pPr>
+      <w:r>
+        <w:rPr>
+          <w:rFonts w:ascii="Arial" w:hAnsi="Arial" w:cs="Arial"/>
+          <w:i/>
+          <w:sz w:val="26"/>
+          <w:szCs w:val="26"/>
+        </w:rPr>
+        <w:t xml:space="preserve">Function purpose : </w:t>
+      </w:r>
+      <w:r>
+        <w:rPr>
+          <w:rFonts w:ascii="Arial" w:hAnsi="Arial" w:cs="Arial"/>
+          <w:i/>
+          <w:sz w:val="26"/>
+          <w:szCs w:val="26"/>
+        </w:rPr>
+        <w:t>get list of session</w:t>
+      </w:r>
+    </w:p>
+    <w:p>
+      <w:pPr>
+        <w:numPr>
+          <w:ilvl w:val="0"/>
+          <w:numId w:val="1"/>
+        </w:numPr>
+        <w:ind w:left="1140" w:leftChars="0"/>
+        <w:rPr>
+          <w:rFonts w:ascii="Arial" w:hAnsi="Arial" w:cs="Arial"/>
+          <w:i/>
+          <w:sz w:val="26"/>
+          <w:szCs w:val="26"/>
+        </w:rPr>
+      </w:pPr>
+      <w:r>
+        <w:rPr>
+          <w:rFonts w:ascii="Arial" w:hAnsi="Arial" w:cs="Arial"/>
+          <w:i/>
+          <w:sz w:val="26"/>
+          <w:szCs w:val="26"/>
+        </w:rPr>
+        <w:t>List of parameters</w:t>
+      </w:r>
+      <w:r>
+        <w:rPr>
+          <w:rFonts w:ascii="Arial" w:hAnsi="Arial" w:cs="Arial"/>
+          <w:i/>
+          <w:sz w:val="26"/>
+          <w:szCs w:val="26"/>
+        </w:rPr>
+        <w:t>: none</w:t>
+      </w:r>
+    </w:p>
+    <w:p>
+      <w:pPr>
+        <w:numPr>
+          <w:numId w:val="0"/>
+        </w:numPr>
+        <w:ind w:left="780" w:leftChars="0"/>
+        <w:rPr>
+          <w:rFonts w:ascii="Arial" w:hAnsi="Arial" w:cs="Arial"/>
+          <w:i/>
+          <w:sz w:val="26"/>
+          <w:szCs w:val="26"/>
+        </w:rPr>
+      </w:pPr>
+      <w:r>
+        <w:rPr>
+          <w:rFonts w:ascii="Arial" w:hAnsi="Arial" w:cs="Arial"/>
+          <w:i/>
+          <w:sz w:val="26"/>
+          <w:szCs w:val="26"/>
+        </w:rPr>
+        <w:t xml:space="preserve">Return type: </w:t>
+      </w:r>
+      <w:r>
+        <w:rPr>
+          <w:rFonts w:ascii="Arial" w:hAnsi="Arial" w:cs="Arial"/>
+          <w:i/>
+          <w:sz w:val="26"/>
+          <w:szCs w:val="26"/>
+        </w:rPr>
+        <w:t>Session[]</w:t>
+      </w:r>
+    </w:p>
+    <w:p>
+      <w:pPr>
+        <w:ind w:left="0" w:leftChars="0" w:firstLine="720" w:firstLineChars="0"/>
+        <w:rPr>
+          <w:rFonts w:ascii="Arial" w:hAnsi="Arial" w:cs="Arial"/>
+          <w:sz w:val="26"/>
+          <w:szCs w:val="26"/>
+        </w:rPr>
+      </w:pPr>
+      <w:r>
+        <w:rPr>
+          <w:rFonts w:ascii="Arial" w:hAnsi="Arial" w:cs="Arial"/>
+          <w:sz w:val="26"/>
+          <w:szCs w:val="26"/>
+        </w:rPr>
+        <w:t>3.1.</w:t>
+      </w:r>
+      <w:r>
+        <w:rPr>
+          <w:rFonts w:ascii="Arial" w:hAnsi="Arial" w:cs="Arial"/>
+          <w:sz w:val="26"/>
+          <w:szCs w:val="26"/>
+        </w:rPr>
+        <w:t>5</w:t>
+      </w:r>
+      <w:r>
+        <w:rPr>
+          <w:rFonts w:ascii="Arial" w:hAnsi="Arial" w:cs="Arial"/>
+          <w:sz w:val="26"/>
+          <w:szCs w:val="26"/>
+        </w:rPr>
+        <w:t xml:space="preserve"> </w:t>
+      </w:r>
+      <w:r>
+        <w:rPr>
+          <w:rFonts w:ascii="Arial" w:hAnsi="Arial" w:cs="Arial"/>
+          <w:sz w:val="26"/>
+          <w:szCs w:val="26"/>
+        </w:rPr>
+        <w:t>Submit price</w:t>
+      </w:r>
+    </w:p>
+    <w:p>
+      <w:pPr>
+        <w:numPr>
+          <w:ilvl w:val="0"/>
+          <w:numId w:val="1"/>
+        </w:numPr>
+        <w:ind w:left="1140" w:leftChars="0"/>
+        <w:rPr>
+          <w:rFonts w:ascii="Arial" w:hAnsi="Arial" w:cs="Arial"/>
+          <w:i/>
+          <w:sz w:val="26"/>
+          <w:szCs w:val="26"/>
+        </w:rPr>
+      </w:pPr>
+      <w:r>
+        <w:rPr>
+          <w:rFonts w:ascii="Arial" w:hAnsi="Arial" w:cs="Arial"/>
+          <w:i/>
+          <w:sz w:val="26"/>
+          <w:szCs w:val="26"/>
+        </w:rPr>
+        <w:t xml:space="preserve">Function name: </w:t>
+      </w:r>
+      <w:r>
+        <w:rPr>
+          <w:rFonts w:ascii="Arial" w:hAnsi="Arial" w:cs="Arial"/>
+          <w:i/>
+          <w:sz w:val="26"/>
+          <w:szCs w:val="26"/>
+        </w:rPr>
+        <w:t>submitPrice</w:t>
+      </w:r>
+    </w:p>
+    <w:p>
+      <w:pPr>
+        <w:numPr>
+          <w:ilvl w:val="0"/>
+          <w:numId w:val="1"/>
+        </w:numPr>
+        <w:ind w:left="1140" w:leftChars="0"/>
+        <w:rPr>
+          <w:rFonts w:ascii="Arial" w:hAnsi="Arial" w:cs="Arial"/>
+          <w:i/>
+          <w:sz w:val="26"/>
+          <w:szCs w:val="26"/>
+        </w:rPr>
+      </w:pPr>
+      <w:r>
+        <w:rPr>
+          <w:rFonts w:ascii="Arial" w:hAnsi="Arial" w:cs="Arial"/>
+          <w:i/>
+          <w:sz w:val="26"/>
+          <w:szCs w:val="26"/>
+        </w:rPr>
+        <w:t xml:space="preserve">Function purpose : </w:t>
+      </w:r>
+      <w:r>
+        <w:rPr>
+          <w:rFonts w:ascii="Arial" w:hAnsi="Arial" w:cs="Arial"/>
+          <w:i/>
+          <w:sz w:val="26"/>
+          <w:szCs w:val="26"/>
+        </w:rPr>
+        <w:t>submit propose price</w:t>
+      </w:r>
+    </w:p>
+    <w:p>
+      <w:pPr>
+        <w:numPr>
+          <w:ilvl w:val="0"/>
+          <w:numId w:val="1"/>
+        </w:numPr>
+        <w:ind w:left="1140" w:leftChars="0"/>
+        <w:rPr>
+          <w:rFonts w:ascii="Arial" w:hAnsi="Arial" w:cs="Arial"/>
+          <w:i/>
+          <w:sz w:val="26"/>
+          <w:szCs w:val="26"/>
+        </w:rPr>
+      </w:pPr>
+      <w:r>
+        <w:rPr>
+          <w:rFonts w:ascii="Arial" w:hAnsi="Arial" w:cs="Arial"/>
+          <w:i/>
+          <w:sz w:val="26"/>
+          <w:szCs w:val="26"/>
+        </w:rPr>
+        <w:t>List of parameters</w:t>
+      </w:r>
+      <w:r>
+        <w:rPr>
+          <w:rFonts w:ascii="Arial" w:hAnsi="Arial" w:cs="Arial"/>
+          <w:i/>
+          <w:sz w:val="26"/>
+          <w:szCs w:val="26"/>
+        </w:rPr>
+        <w:t>:</w:t>
+      </w:r>
+      <w:r>
+        <w:rPr>
+          <w:rFonts w:ascii="Arial" w:hAnsi="Arial" w:cs="Arial"/>
+          <w:i/>
+          <w:sz w:val="26"/>
+          <w:szCs w:val="26"/>
+        </w:rPr>
+        <w:t xml:space="preserve"> (sessionIndex: uint256, finalPrice: uint)</w:t>
+      </w:r>
+    </w:p>
+    <w:p>
+      <w:pPr>
+        <w:numPr>
+          <w:ilvl w:val="0"/>
+          <w:numId w:val="1"/>
+        </w:numPr>
+        <w:ind w:left="1140" w:leftChars="0"/>
+        <w:rPr>
+          <w:rFonts w:ascii="Arial" w:hAnsi="Arial" w:cs="Arial"/>
+          <w:i/>
+          <w:sz w:val="26"/>
+          <w:szCs w:val="26"/>
+        </w:rPr>
+      </w:pPr>
+      <w:r>
+        <w:rPr>
+          <w:rFonts w:ascii="Arial" w:hAnsi="Arial" w:cs="Arial"/>
+          <w:i/>
+          <w:sz w:val="26"/>
+          <w:szCs w:val="26"/>
+        </w:rPr>
+        <w:t>Return type: void</w:t>
+      </w:r>
+    </w:p>
+    <w:p>
+      <w:pPr>
+        <w:ind w:left="0" w:leftChars="0" w:firstLine="720" w:firstLineChars="0"/>
+        <w:rPr>
+          <w:rFonts w:ascii="Arial" w:hAnsi="Arial" w:cs="Arial"/>
+          <w:sz w:val="26"/>
+          <w:szCs w:val="26"/>
+        </w:rPr>
+      </w:pPr>
+      <w:r>
+        <w:rPr>
+          <w:rFonts w:ascii="Arial" w:hAnsi="Arial" w:cs="Arial"/>
+          <w:sz w:val="26"/>
+          <w:szCs w:val="26"/>
+        </w:rPr>
+        <w:t>3.1.</w:t>
+      </w:r>
+      <w:r>
+        <w:rPr>
+          <w:rFonts w:ascii="Arial" w:hAnsi="Arial" w:cs="Arial"/>
+          <w:sz w:val="26"/>
+          <w:szCs w:val="26"/>
+        </w:rPr>
+        <w:t>6</w:t>
+      </w:r>
+      <w:r>
+        <w:rPr>
+          <w:rFonts w:ascii="Arial" w:hAnsi="Arial" w:cs="Arial"/>
+          <w:sz w:val="26"/>
+          <w:szCs w:val="26"/>
+        </w:rPr>
+        <w:t xml:space="preserve"> </w:t>
+      </w:r>
+      <w:r>
+        <w:rPr>
+          <w:rFonts w:ascii="Arial" w:hAnsi="Arial" w:cs="Arial"/>
+          <w:sz w:val="26"/>
+          <w:szCs w:val="26"/>
+        </w:rPr>
+        <w:t>Get participant list</w:t>
+      </w:r>
+    </w:p>
+    <w:p>
+      <w:pPr>
+        <w:numPr>
+          <w:ilvl w:val="0"/>
+          <w:numId w:val="1"/>
+        </w:numPr>
+        <w:ind w:left="1140" w:leftChars="0"/>
+        <w:rPr>
+          <w:rFonts w:ascii="Arial" w:hAnsi="Arial" w:cs="Arial"/>
+          <w:i/>
+          <w:sz w:val="26"/>
+          <w:szCs w:val="26"/>
+        </w:rPr>
+      </w:pPr>
+      <w:r>
+        <w:rPr>
+          <w:rFonts w:ascii="Arial" w:hAnsi="Arial" w:cs="Arial"/>
+          <w:i/>
+          <w:sz w:val="26"/>
+          <w:szCs w:val="26"/>
+        </w:rPr>
+        <w:t xml:space="preserve">Function name: </w:t>
+      </w:r>
+      <w:r>
+        <w:rPr>
+          <w:rFonts w:ascii="Arial" w:hAnsi="Arial" w:cs="Arial"/>
+          <w:i/>
+          <w:sz w:val="26"/>
+          <w:szCs w:val="26"/>
+        </w:rPr>
+        <w:t>getParticipantList</w:t>
+      </w:r>
+    </w:p>
+    <w:p>
+      <w:pPr>
+        <w:numPr>
+          <w:ilvl w:val="0"/>
+          <w:numId w:val="1"/>
+        </w:numPr>
+        <w:ind w:left="1140" w:leftChars="0"/>
+        <w:rPr>
+          <w:rFonts w:ascii="Arial" w:hAnsi="Arial" w:cs="Arial"/>
+          <w:i/>
+          <w:sz w:val="26"/>
+          <w:szCs w:val="26"/>
+        </w:rPr>
+      </w:pPr>
+      <w:r>
+        <w:rPr>
+          <w:rFonts w:ascii="Arial" w:hAnsi="Arial" w:cs="Arial"/>
+          <w:i/>
+          <w:sz w:val="26"/>
+          <w:szCs w:val="26"/>
+        </w:rPr>
+        <w:t>Function purpose :</w:t>
+      </w:r>
+      <w:r>
+        <w:rPr>
+          <w:rFonts w:ascii="Arial" w:hAnsi="Arial" w:cs="Arial"/>
+          <w:i/>
+          <w:sz w:val="26"/>
+          <w:szCs w:val="26"/>
+        </w:rPr>
+        <w:t xml:space="preserve"> get list of participant for admin</w:t>
+      </w:r>
+    </w:p>
+    <w:p>
+      <w:pPr>
+        <w:numPr>
+          <w:ilvl w:val="0"/>
+          <w:numId w:val="1"/>
+        </w:numPr>
+        <w:ind w:left="1140" w:leftChars="0"/>
+        <w:rPr>
+          <w:rFonts w:ascii="Arial" w:hAnsi="Arial" w:cs="Arial"/>
+          <w:i/>
+          <w:sz w:val="26"/>
+          <w:szCs w:val="26"/>
+          <w:lang w:val="en-US"/>
+        </w:rPr>
+      </w:pPr>
+      <w:r>
+        <w:rPr>
+          <w:rFonts w:ascii="Arial" w:hAnsi="Arial" w:cs="Arial"/>
+          <w:i/>
+          <w:sz w:val="26"/>
+          <w:szCs w:val="26"/>
+        </w:rPr>
+        <w:t>List of parameters</w:t>
+      </w:r>
+      <w:r>
+        <w:rPr>
+          <w:rFonts w:ascii="Arial" w:hAnsi="Arial" w:cs="Arial"/>
+          <w:i/>
+          <w:sz w:val="26"/>
+          <w:szCs w:val="26"/>
+        </w:rPr>
+        <w:t>:</w:t>
+      </w:r>
+      <w:r>
+        <w:rPr>
+          <w:rFonts w:ascii="Arial" w:hAnsi="Arial" w:cs="Arial"/>
+          <w:i/>
+          <w:sz w:val="26"/>
+          <w:szCs w:val="26"/>
+        </w:rPr>
+        <w:t xml:space="preserve"> </w:t>
+      </w:r>
+      <w:r>
+        <w:rPr>
+          <w:rFonts w:ascii="Arial" w:hAnsi="Arial" w:cs="Arial"/>
+          <w:i/>
+          <w:sz w:val="26"/>
+          <w:szCs w:val="26"/>
+        </w:rPr>
+        <w:t>none</w:t>
+      </w:r>
+    </w:p>
+    <w:p>
+      <w:pPr>
+        <w:numPr>
+          <w:numId w:val="0"/>
+        </w:numPr>
+        <w:ind w:firstLine="720" w:firstLineChars="0"/>
+        <w:rPr>
+          <w:rFonts w:ascii="Arial" w:hAnsi="Arial" w:cs="Arial"/>
+          <w:i/>
+          <w:sz w:val="26"/>
+          <w:szCs w:val="26"/>
+        </w:rPr>
+      </w:pPr>
+      <w:r>
+        <w:rPr>
+          <w:rFonts w:ascii="Arial" w:hAnsi="Arial" w:cs="Arial"/>
+          <w:i/>
+          <w:sz w:val="26"/>
+          <w:szCs w:val="26"/>
+        </w:rPr>
+        <w:t xml:space="preserve">-    </w:t>
+      </w:r>
+      <w:r>
+        <w:rPr>
+          <w:rFonts w:ascii="Arial" w:hAnsi="Arial" w:cs="Arial"/>
+          <w:i/>
+          <w:sz w:val="26"/>
+          <w:szCs w:val="26"/>
+        </w:rPr>
+        <w:t xml:space="preserve">Return type: </w:t>
+      </w:r>
+      <w:r>
+        <w:rPr>
+          <w:rFonts w:ascii="Arial" w:hAnsi="Arial" w:cs="Arial"/>
+          <w:i/>
+          <w:sz w:val="26"/>
+          <w:szCs w:val="26"/>
+        </w:rPr>
+        <w:t>Participant[]</w:t>
+      </w:r>
+    </w:p>
+    <w:p>
+      <w:pPr>
+        <w:ind w:left="0" w:leftChars="0" w:firstLine="720" w:firstLineChars="0"/>
+        <w:rPr>
+          <w:rFonts w:ascii="Arial" w:hAnsi="Arial" w:cs="Arial"/>
+          <w:sz w:val="26"/>
+          <w:szCs w:val="26"/>
+        </w:rPr>
+      </w:pPr>
+      <w:r>
+        <w:rPr>
+          <w:rFonts w:ascii="Arial" w:hAnsi="Arial" w:cs="Arial"/>
+          <w:sz w:val="26"/>
+          <w:szCs w:val="26"/>
+        </w:rPr>
+        <w:t>3.1.</w:t>
+      </w:r>
+      <w:r>
+        <w:rPr>
+          <w:rFonts w:ascii="Arial" w:hAnsi="Arial" w:cs="Arial"/>
+          <w:sz w:val="26"/>
+          <w:szCs w:val="26"/>
+        </w:rPr>
+        <w:t>7</w:t>
+      </w:r>
+      <w:r>
+        <w:rPr>
+          <w:rFonts w:ascii="Arial" w:hAnsi="Arial" w:cs="Arial"/>
+          <w:sz w:val="26"/>
+          <w:szCs w:val="26"/>
+        </w:rPr>
+        <w:t xml:space="preserve"> </w:t>
+      </w:r>
+      <w:r>
+        <w:rPr>
+          <w:rFonts w:ascii="Arial" w:hAnsi="Arial" w:cs="Arial"/>
+          <w:sz w:val="26"/>
+          <w:szCs w:val="26"/>
+        </w:rPr>
+        <w:t>Sign in</w:t>
+      </w:r>
+    </w:p>
+    <w:p>
+      <w:pPr>
+        <w:numPr>
+          <w:ilvl w:val="0"/>
+          <w:numId w:val="1"/>
+        </w:numPr>
+        <w:ind w:left="1140" w:leftChars="0"/>
+        <w:rPr>
+          <w:rFonts w:ascii="Arial" w:hAnsi="Arial" w:cs="Arial"/>
+          <w:i/>
+          <w:sz w:val="26"/>
+          <w:szCs w:val="26"/>
+        </w:rPr>
+      </w:pPr>
+      <w:r>
+        <w:rPr>
+          <w:rFonts w:ascii="Arial" w:hAnsi="Arial" w:cs="Arial"/>
+          <w:i/>
+          <w:sz w:val="26"/>
+          <w:szCs w:val="26"/>
+        </w:rPr>
+        <w:t xml:space="preserve">Function name: </w:t>
+      </w:r>
+      <w:r>
+        <w:rPr>
+          <w:rFonts w:ascii="Arial" w:hAnsi="Arial" w:cs="Arial"/>
+          <w:i/>
+          <w:sz w:val="26"/>
+          <w:szCs w:val="26"/>
+        </w:rPr>
+        <w:t>signIn</w:t>
+      </w:r>
+    </w:p>
+    <w:p>
+      <w:pPr>
+        <w:numPr>
+          <w:ilvl w:val="0"/>
+          <w:numId w:val="1"/>
+        </w:numPr>
+        <w:ind w:left="1140" w:leftChars="0"/>
+        <w:rPr>
+          <w:rFonts w:ascii="Arial" w:hAnsi="Arial" w:cs="Arial"/>
+          <w:i/>
+          <w:sz w:val="26"/>
+          <w:szCs w:val="26"/>
+        </w:rPr>
+      </w:pPr>
+      <w:r>
+        <w:rPr>
+          <w:rFonts w:ascii="Arial" w:hAnsi="Arial" w:cs="Arial"/>
+          <w:i/>
+          <w:sz w:val="26"/>
+          <w:szCs w:val="26"/>
+        </w:rPr>
+        <w:t xml:space="preserve">Function purpose : </w:t>
+      </w:r>
+      <w:r>
+        <w:rPr>
+          <w:rFonts w:ascii="Arial" w:hAnsi="Arial" w:cs="Arial"/>
+          <w:i/>
+          <w:sz w:val="26"/>
+          <w:szCs w:val="26"/>
+        </w:rPr>
+        <w:t>check user is registered of not</w:t>
+      </w:r>
+    </w:p>
+    <w:p>
+      <w:pPr>
+        <w:numPr>
+          <w:ilvl w:val="0"/>
+          <w:numId w:val="1"/>
+        </w:numPr>
+        <w:ind w:left="1140" w:leftChars="0"/>
+        <w:rPr>
+          <w:rFonts w:ascii="Arial" w:hAnsi="Arial" w:cs="Arial"/>
+          <w:i/>
+          <w:sz w:val="26"/>
+          <w:szCs w:val="26"/>
+        </w:rPr>
+      </w:pPr>
+      <w:r>
+        <w:rPr>
+          <w:rFonts w:ascii="Arial" w:hAnsi="Arial" w:cs="Arial"/>
+          <w:i/>
+          <w:sz w:val="26"/>
+          <w:szCs w:val="26"/>
+        </w:rPr>
+        <w:t>List of parameters</w:t>
+      </w:r>
+      <w:r>
+        <w:rPr>
+          <w:rFonts w:ascii="Arial" w:hAnsi="Arial" w:cs="Arial"/>
+          <w:i/>
+          <w:sz w:val="26"/>
+          <w:szCs w:val="26"/>
+        </w:rPr>
+        <w:t>: none</w:t>
+      </w:r>
+    </w:p>
+    <w:p>
+      <w:pPr>
+        <w:numPr>
+          <w:ilvl w:val="0"/>
+          <w:numId w:val="1"/>
+        </w:numPr>
+        <w:ind w:left="1140" w:leftChars="0"/>
+        <w:rPr>
+          <w:rFonts w:ascii="Arial" w:hAnsi="Arial" w:cs="Arial"/>
+          <w:i/>
+          <w:sz w:val="26"/>
+          <w:szCs w:val="26"/>
+        </w:rPr>
+      </w:pPr>
+      <w:r>
+        <w:rPr>
+          <w:rFonts w:ascii="Arial" w:hAnsi="Arial" w:cs="Arial"/>
+          <w:i/>
+          <w:sz w:val="26"/>
+          <w:szCs w:val="26"/>
+        </w:rPr>
+        <w:t xml:space="preserve">Return type: </w:t>
+      </w:r>
+      <w:r>
+        <w:rPr>
+          <w:rFonts w:ascii="Arial" w:hAnsi="Arial" w:cs="Arial"/>
+          <w:i/>
+          <w:sz w:val="26"/>
+          <w:szCs w:val="26"/>
+        </w:rPr>
+        <w:t>boolean</w:t>
+      </w:r>
+    </w:p>
+    <w:p>
+      <w:pPr>
+        <w:ind w:left="0" w:leftChars="0" w:firstLine="720" w:firstLineChars="0"/>
+        <w:rPr>
+          <w:rFonts w:ascii="Arial" w:hAnsi="Arial" w:cs="Arial"/>
+          <w:sz w:val="26"/>
+          <w:szCs w:val="26"/>
+        </w:rPr>
+      </w:pPr>
+      <w:r>
+        <w:rPr>
+          <w:rFonts w:ascii="Arial" w:hAnsi="Arial" w:cs="Arial"/>
+          <w:sz w:val="26"/>
+          <w:szCs w:val="26"/>
+        </w:rPr>
+        <w:t>3.1.</w:t>
+      </w:r>
+      <w:r>
+        <w:rPr>
+          <w:rFonts w:ascii="Arial" w:hAnsi="Arial" w:cs="Arial"/>
+          <w:sz w:val="26"/>
+          <w:szCs w:val="26"/>
+        </w:rPr>
+        <w:t>8</w:t>
+      </w:r>
+      <w:r>
+        <w:rPr>
+          <w:rFonts w:ascii="Arial" w:hAnsi="Arial" w:cs="Arial"/>
+          <w:sz w:val="26"/>
+          <w:szCs w:val="26"/>
+        </w:rPr>
+        <w:t xml:space="preserve"> </w:t>
+      </w:r>
+      <w:r>
+        <w:rPr>
+          <w:rFonts w:ascii="Arial" w:hAnsi="Arial" w:cs="Arial"/>
+          <w:sz w:val="26"/>
+          <w:szCs w:val="26"/>
+        </w:rPr>
+        <w:t>Register</w:t>
+      </w:r>
+    </w:p>
+    <w:p>
+      <w:pPr>
+        <w:numPr>
+          <w:ilvl w:val="0"/>
+          <w:numId w:val="1"/>
+        </w:numPr>
+        <w:ind w:left="1140" w:leftChars="0"/>
+        <w:rPr>
+          <w:rFonts w:ascii="Arial" w:hAnsi="Arial" w:cs="Arial"/>
+          <w:i/>
+          <w:sz w:val="26"/>
+          <w:szCs w:val="26"/>
+        </w:rPr>
+      </w:pPr>
+      <w:r>
+        <w:rPr>
+          <w:rFonts w:ascii="Arial" w:hAnsi="Arial" w:cs="Arial"/>
+          <w:i/>
+          <w:sz w:val="26"/>
+          <w:szCs w:val="26"/>
+        </w:rPr>
+        <w:t xml:space="preserve">Function name: </w:t>
+      </w:r>
+      <w:r>
+        <w:rPr>
+          <w:rFonts w:ascii="Arial" w:hAnsi="Arial" w:cs="Arial"/>
+          <w:i/>
+          <w:sz w:val="26"/>
+          <w:szCs w:val="26"/>
+        </w:rPr>
+        <w:t>register</w:t>
+      </w:r>
+    </w:p>
+    <w:p>
+      <w:pPr>
+        <w:numPr>
+          <w:ilvl w:val="0"/>
+          <w:numId w:val="1"/>
+        </w:numPr>
+        <w:ind w:left="1140" w:leftChars="0"/>
+        <w:rPr>
+          <w:rFonts w:ascii="Arial" w:hAnsi="Arial" w:cs="Arial"/>
+          <w:i/>
+          <w:sz w:val="26"/>
+          <w:szCs w:val="26"/>
+        </w:rPr>
+      </w:pPr>
+      <w:r>
+        <w:rPr>
+          <w:rFonts w:ascii="Arial" w:hAnsi="Arial" w:cs="Arial"/>
+          <w:i/>
+          <w:sz w:val="26"/>
+          <w:szCs w:val="26"/>
+        </w:rPr>
+        <w:t xml:space="preserve">Function purpose : </w:t>
+      </w:r>
+      <w:r>
+        <w:rPr>
+          <w:rFonts w:ascii="Arial" w:hAnsi="Arial" w:cs="Arial"/>
+          <w:i/>
+          <w:sz w:val="26"/>
+          <w:szCs w:val="26"/>
+        </w:rPr>
+        <w:t>register new participant</w:t>
+      </w:r>
+    </w:p>
+    <w:p>
+      <w:pPr>
+        <w:numPr>
+          <w:ilvl w:val="0"/>
+          <w:numId w:val="1"/>
+        </w:numPr>
+        <w:ind w:left="1140" w:leftChars="0"/>
+        <w:rPr>
+          <w:rFonts w:ascii="Arial" w:hAnsi="Arial" w:cs="Arial"/>
+          <w:i/>
+          <w:sz w:val="26"/>
+          <w:szCs w:val="26"/>
+        </w:rPr>
+      </w:pPr>
+      <w:r>
+        <w:rPr>
+          <w:rFonts w:ascii="Arial" w:hAnsi="Arial" w:cs="Arial"/>
+          <w:i/>
+          <w:sz w:val="26"/>
+          <w:szCs w:val="26"/>
+        </w:rPr>
+        <w:t>List of parameters:</w:t>
+      </w:r>
+      <w:r>
+        <w:rPr>
+          <w:rFonts w:ascii="Arial" w:hAnsi="Arial" w:cs="Arial"/>
+          <w:i/>
+          <w:sz w:val="26"/>
+          <w:szCs w:val="26"/>
+        </w:rPr>
+        <w:t xml:space="preserve"> emai: string, name: string</w:t>
+      </w:r>
+    </w:p>
+    <w:p>
+      <w:pPr>
+        <w:numPr>
+          <w:ilvl w:val="0"/>
+          <w:numId w:val="1"/>
+        </w:numPr>
+        <w:ind w:left="1140" w:leftChars="0"/>
+        <w:rPr>
+          <w:rFonts w:ascii="Arial" w:hAnsi="Arial" w:cs="Arial"/>
+          <w:i/>
+          <w:sz w:val="26"/>
+          <w:szCs w:val="26"/>
+        </w:rPr>
+      </w:pPr>
+      <w:r>
+        <w:rPr>
+          <w:rFonts w:ascii="Arial" w:hAnsi="Arial" w:cs="Arial"/>
+          <w:i/>
+          <w:sz w:val="26"/>
+          <w:szCs w:val="26"/>
+        </w:rPr>
+        <w:t xml:space="preserve">Return type: </w:t>
+      </w:r>
+      <w:r>
+        <w:rPr>
+          <w:rFonts w:ascii="Arial" w:hAnsi="Arial" w:cs="Arial"/>
+          <w:i/>
+          <w:sz w:val="26"/>
+          <w:szCs w:val="26"/>
+        </w:rPr>
+        <w:t>void</w:t>
+      </w:r>
+    </w:p>
+    <w:p>
+      <w:pPr>
+        <w:ind w:left="0" w:leftChars="0" w:firstLine="720" w:firstLineChars="0"/>
+        <w:rPr>
+          <w:rFonts w:ascii="Arial" w:hAnsi="Arial" w:cs="Arial"/>
+          <w:sz w:val="26"/>
+          <w:szCs w:val="26"/>
+        </w:rPr>
+      </w:pPr>
+      <w:r>
+        <w:rPr>
+          <w:rFonts w:ascii="Arial" w:hAnsi="Arial" w:cs="Arial"/>
+          <w:sz w:val="26"/>
+          <w:szCs w:val="26"/>
+        </w:rPr>
+        <w:t>3.1.</w:t>
+      </w:r>
+      <w:r>
+        <w:rPr>
+          <w:rFonts w:ascii="Arial" w:hAnsi="Arial" w:cs="Arial"/>
+          <w:sz w:val="26"/>
+          <w:szCs w:val="26"/>
+        </w:rPr>
+        <w:t>9</w:t>
+      </w:r>
+      <w:r>
+        <w:rPr>
+          <w:rFonts w:ascii="Arial" w:hAnsi="Arial" w:cs="Arial"/>
+          <w:sz w:val="26"/>
+          <w:szCs w:val="26"/>
+        </w:rPr>
+        <w:t xml:space="preserve"> </w:t>
+      </w:r>
+      <w:r>
+        <w:rPr>
+          <w:rFonts w:ascii="Arial" w:hAnsi="Arial" w:cs="Arial"/>
+          <w:sz w:val="26"/>
+          <w:szCs w:val="26"/>
+        </w:rPr>
+        <w:t>Get participant detail</w:t>
+      </w:r>
+    </w:p>
+    <w:p>
+      <w:pPr>
+        <w:numPr>
+          <w:ilvl w:val="0"/>
+          <w:numId w:val="1"/>
+        </w:numPr>
+        <w:ind w:left="1140" w:leftChars="0"/>
+        <w:rPr>
+          <w:rFonts w:ascii="Arial" w:hAnsi="Arial" w:cs="Arial"/>
+          <w:i/>
+          <w:sz w:val="26"/>
+          <w:szCs w:val="26"/>
+        </w:rPr>
+      </w:pPr>
+      <w:r>
+        <w:rPr>
+          <w:rFonts w:ascii="Arial" w:hAnsi="Arial" w:cs="Arial"/>
+          <w:i/>
+          <w:sz w:val="26"/>
+          <w:szCs w:val="26"/>
+        </w:rPr>
+        <w:t xml:space="preserve">Function name: </w:t>
+      </w:r>
+      <w:r>
+        <w:rPr>
+          <w:rFonts w:ascii="Arial" w:hAnsi="Arial" w:cs="Arial"/>
+          <w:i/>
+          <w:sz w:val="26"/>
+          <w:szCs w:val="26"/>
+        </w:rPr>
+        <w:t>getParticipantDetail</w:t>
+      </w:r>
+    </w:p>
+    <w:p>
+      <w:pPr>
+        <w:numPr>
+          <w:ilvl w:val="0"/>
+          <w:numId w:val="1"/>
+        </w:numPr>
+        <w:ind w:left="1140" w:leftChars="0"/>
+        <w:rPr>
+          <w:rFonts w:ascii="Arial" w:hAnsi="Arial" w:cs="Arial"/>
+          <w:i/>
+          <w:sz w:val="26"/>
+          <w:szCs w:val="26"/>
+        </w:rPr>
+      </w:pPr>
+      <w:r>
+        <w:rPr>
+          <w:rFonts w:ascii="Arial" w:hAnsi="Arial" w:cs="Arial"/>
+          <w:i/>
+          <w:sz w:val="26"/>
+          <w:szCs w:val="26"/>
+        </w:rPr>
+        <w:t xml:space="preserve">Function purpose : </w:t>
+      </w:r>
+      <w:r>
+        <w:rPr>
+          <w:rFonts w:ascii="Arial" w:hAnsi="Arial" w:cs="Arial"/>
+          <w:i/>
+          <w:sz w:val="26"/>
+          <w:szCs w:val="26"/>
+        </w:rPr>
+        <w:t>get detail of one participant</w:t>
+      </w:r>
+    </w:p>
+    <w:p>
+      <w:pPr>
+        <w:numPr>
+          <w:ilvl w:val="0"/>
+          <w:numId w:val="1"/>
+        </w:numPr>
+        <w:ind w:left="1140" w:leftChars="0"/>
+        <w:rPr>
+          <w:rFonts w:ascii="Arial" w:hAnsi="Arial" w:cs="Arial"/>
+          <w:i/>
+          <w:sz w:val="26"/>
+          <w:szCs w:val="26"/>
+        </w:rPr>
+      </w:pPr>
+      <w:r>
+        <w:rPr>
+          <w:rFonts w:ascii="Arial" w:hAnsi="Arial" w:cs="Arial"/>
+          <w:i/>
+          <w:sz w:val="26"/>
+          <w:szCs w:val="26"/>
+        </w:rPr>
+        <w:t xml:space="preserve">List of parameters: </w:t>
+      </w:r>
+      <w:r>
+        <w:rPr>
+          <w:rFonts w:ascii="Arial" w:hAnsi="Arial" w:cs="Arial"/>
+          <w:i/>
+          <w:sz w:val="26"/>
+          <w:szCs w:val="26"/>
+        </w:rPr>
+        <w:t>participantAddr: address</w:t>
+      </w:r>
+    </w:p>
+    <w:p>
+      <w:pPr>
+        <w:numPr>
+          <w:ilvl w:val="0"/>
+          <w:numId w:val="1"/>
+        </w:numPr>
+        <w:ind w:left="1140" w:leftChars="0"/>
+        <w:rPr>
+          <w:rFonts w:ascii="Arial" w:hAnsi="Arial" w:cs="Arial"/>
+          <w:i/>
+          <w:sz w:val="26"/>
+          <w:szCs w:val="26"/>
+        </w:rPr>
+      </w:pPr>
+      <w:r>
+        <w:rPr>
+          <w:rFonts w:ascii="Arial" w:hAnsi="Arial" w:cs="Arial"/>
+          <w:i/>
+          <w:sz w:val="26"/>
+          <w:szCs w:val="26"/>
+        </w:rPr>
+        <w:t xml:space="preserve">Return type: </w:t>
+      </w:r>
+      <w:r>
+        <w:rPr>
+          <w:rFonts w:ascii="Arial" w:hAnsi="Arial" w:cs="Arial"/>
+          <w:i/>
+          <w:sz w:val="26"/>
+          <w:szCs w:val="26"/>
+        </w:rPr>
+        <w:t>Participant</w:t>
+      </w:r>
+    </w:p>
+    <w:p>
+      <w:pPr>
+        <w:ind w:left="0" w:leftChars="0" w:firstLine="720" w:firstLineChars="0"/>
+        <w:rPr>
+          <w:rFonts w:ascii="Arial" w:hAnsi="Arial" w:cs="Arial"/>
+          <w:sz w:val="26"/>
+          <w:szCs w:val="26"/>
+        </w:rPr>
+      </w:pPr>
+      <w:r>
+        <w:rPr>
+          <w:rFonts w:ascii="Arial" w:hAnsi="Arial" w:cs="Arial"/>
+          <w:sz w:val="26"/>
+          <w:szCs w:val="26"/>
+        </w:rPr>
+        <w:t>3.1.</w:t>
+      </w:r>
+      <w:r>
+        <w:rPr>
+          <w:rFonts w:ascii="Arial" w:hAnsi="Arial" w:cs="Arial"/>
+          <w:sz w:val="26"/>
+          <w:szCs w:val="26"/>
+        </w:rPr>
+        <w:t>10</w:t>
+      </w:r>
+      <w:r>
+        <w:rPr>
+          <w:rFonts w:ascii="Arial" w:hAnsi="Arial" w:cs="Arial"/>
+          <w:sz w:val="26"/>
+          <w:szCs w:val="26"/>
+        </w:rPr>
+        <w:t xml:space="preserve"> </w:t>
+      </w:r>
+      <w:r>
+        <w:rPr>
+          <w:rFonts w:ascii="Arial" w:hAnsi="Arial" w:cs="Arial"/>
+          <w:sz w:val="26"/>
+          <w:szCs w:val="26"/>
+        </w:rPr>
+        <w:t>Update participant info</w:t>
+      </w:r>
+    </w:p>
+    <w:p>
+      <w:pPr>
+        <w:numPr>
+          <w:ilvl w:val="0"/>
+          <w:numId w:val="1"/>
+        </w:numPr>
+        <w:ind w:left="1140" w:leftChars="0"/>
+        <w:rPr>
+          <w:rFonts w:ascii="Arial" w:hAnsi="Arial" w:cs="Arial"/>
+          <w:i/>
+          <w:sz w:val="26"/>
+          <w:szCs w:val="26"/>
+        </w:rPr>
+      </w:pPr>
+      <w:r>
+        <w:rPr>
+          <w:rFonts w:ascii="Arial" w:hAnsi="Arial" w:cs="Arial"/>
+          <w:i/>
+          <w:sz w:val="26"/>
+          <w:szCs w:val="26"/>
+        </w:rPr>
+        <w:t xml:space="preserve">Function name: </w:t>
+      </w:r>
+      <w:r>
+        <w:rPr>
+          <w:rFonts w:ascii="Arial" w:hAnsi="Arial" w:cs="Arial"/>
+          <w:i/>
+          <w:sz w:val="26"/>
+          <w:szCs w:val="26"/>
+        </w:rPr>
+        <w:t>updateParticipantInfo</w:t>
+      </w:r>
+    </w:p>
+    <w:p>
+      <w:pPr>
+        <w:numPr>
+          <w:ilvl w:val="0"/>
+          <w:numId w:val="1"/>
+        </w:numPr>
+        <w:ind w:left="1140" w:leftChars="0"/>
+        <w:rPr>
+          <w:rFonts w:ascii="Arial" w:hAnsi="Arial" w:cs="Arial"/>
+          <w:i/>
+          <w:sz w:val="26"/>
+          <w:szCs w:val="26"/>
+        </w:rPr>
+      </w:pPr>
+      <w:r>
+        <w:rPr>
+          <w:rFonts w:ascii="Arial" w:hAnsi="Arial" w:cs="Arial"/>
+          <w:i/>
+          <w:sz w:val="26"/>
+          <w:szCs w:val="26"/>
+        </w:rPr>
+        <w:t xml:space="preserve">Function purpose : </w:t>
+      </w:r>
+      <w:r>
+        <w:rPr>
+          <w:rFonts w:ascii="Arial" w:hAnsi="Arial" w:cs="Arial"/>
+          <w:i/>
+          <w:sz w:val="26"/>
+          <w:szCs w:val="26"/>
+        </w:rPr>
+        <w:t>update email and name of participant</w:t>
+      </w:r>
+    </w:p>
+    <w:p>
+      <w:pPr>
+        <w:numPr>
+          <w:ilvl w:val="0"/>
+          <w:numId w:val="1"/>
+        </w:numPr>
+        <w:ind w:left="1140" w:leftChars="0"/>
+        <w:rPr>
+          <w:rFonts w:ascii="Arial" w:hAnsi="Arial" w:cs="Arial"/>
+          <w:i/>
+          <w:sz w:val="26"/>
+          <w:szCs w:val="26"/>
+        </w:rPr>
+      </w:pPr>
+      <w:r>
+        <w:rPr>
+          <w:rFonts w:ascii="Arial" w:hAnsi="Arial" w:cs="Arial"/>
+          <w:i/>
+          <w:sz w:val="26"/>
+          <w:szCs w:val="26"/>
+        </w:rPr>
+        <w:t xml:space="preserve">List of parameters: </w:t>
+      </w:r>
+      <w:r>
+        <w:rPr>
+          <w:rFonts w:ascii="Arial" w:hAnsi="Arial" w:cs="Arial"/>
+          <w:i/>
+          <w:sz w:val="26"/>
+          <w:szCs w:val="26"/>
+        </w:rPr>
+        <w:t>participantAddr: address, email: string, name: string</w:t>
+      </w:r>
+    </w:p>
+    <w:p>
+      <w:pPr>
+        <w:numPr>
+          <w:numId w:val="0"/>
+        </w:numPr>
+        <w:spacing w:after="200" w:line="276" w:lineRule="auto"/>
+        <w:rPr>
+          <w:rFonts w:ascii="Arial" w:hAnsi="Arial" w:cs="Arial"/>
+          <w:i/>
+          <w:sz w:val="26"/>
+          <w:szCs w:val="26"/>
+        </w:rPr>
+      </w:pPr>
+    </w:p>
+    <w:p>
+      <w:pPr>
+        <w:numPr>
+          <w:ilvl w:val="-3"/>
+          <w:numId w:val="0"/>
+        </w:numPr>
+        <w:rPr>
+          <w:rFonts w:ascii="Arial" w:hAnsi="Arial" w:cs="Arial"/>
+          <w:i/>
+          <w:sz w:val="26"/>
+          <w:szCs w:val="26"/>
+        </w:rPr>
+      </w:pPr>
+      <w:r>
+        <w:rPr>
+          <w:rFonts w:ascii="Arial" w:hAnsi="Arial" w:cs="Arial"/>
+          <w:sz w:val="26"/>
+          <w:szCs w:val="26"/>
+        </w:rPr>
+        <w:t>3.</w:t>
+      </w:r>
+      <w:r>
+        <w:rPr>
+          <w:rFonts w:ascii="Arial" w:hAnsi="Arial" w:cs="Arial"/>
+          <w:sz w:val="26"/>
+          <w:szCs w:val="26"/>
+        </w:rPr>
+        <w:t>2</w:t>
+      </w:r>
+      <w:r>
+        <w:rPr>
+          <w:rFonts w:ascii="Arial" w:hAnsi="Arial" w:cs="Arial"/>
+          <w:sz w:val="26"/>
+          <w:szCs w:val="26"/>
+        </w:rPr>
+        <w:t xml:space="preserve"> </w:t>
+      </w:r>
+      <w:r>
+        <w:rPr>
+          <w:rFonts w:ascii="Arial" w:hAnsi="Arial" w:cs="Arial"/>
+          <w:sz w:val="26"/>
+          <w:szCs w:val="26"/>
+        </w:rPr>
+        <w:t xml:space="preserve">Session </w:t>
+      </w:r>
+      <w:r>
+        <w:rPr>
+          <w:rFonts w:ascii="Arial" w:hAnsi="Arial" w:cs="Arial"/>
+          <w:sz w:val="26"/>
+          <w:szCs w:val="26"/>
+        </w:rPr>
+        <w:t>contract</w:t>
+      </w:r>
+    </w:p>
+    <w:p>
+      <w:pPr>
+        <w:ind w:left="0" w:leftChars="0" w:firstLine="720" w:firstLineChars="0"/>
+        <w:rPr>
+          <w:rFonts w:ascii="Arial" w:hAnsi="Arial" w:cs="Arial"/>
+          <w:sz w:val="26"/>
+          <w:szCs w:val="26"/>
+        </w:rPr>
+      </w:pPr>
+      <w:r>
+        <w:rPr>
+          <w:rFonts w:ascii="Arial" w:hAnsi="Arial" w:cs="Arial"/>
+          <w:sz w:val="26"/>
+          <w:szCs w:val="26"/>
+        </w:rPr>
+        <w:t>3.</w:t>
+      </w:r>
+      <w:r>
+        <w:rPr>
+          <w:rFonts w:ascii="Arial" w:hAnsi="Arial" w:cs="Arial"/>
+          <w:sz w:val="26"/>
+          <w:szCs w:val="26"/>
+        </w:rPr>
+        <w:t>2</w:t>
+      </w:r>
+      <w:r>
+        <w:rPr>
+          <w:rFonts w:ascii="Arial" w:hAnsi="Arial" w:cs="Arial"/>
+          <w:sz w:val="26"/>
+          <w:szCs w:val="26"/>
+        </w:rPr>
+        <w:t xml:space="preserve">.1 </w:t>
+      </w:r>
+      <w:r>
+        <w:rPr>
+          <w:rFonts w:ascii="Arial" w:hAnsi="Arial" w:cs="Arial"/>
+          <w:sz w:val="26"/>
+          <w:szCs w:val="26"/>
+        </w:rPr>
+        <w:t>Constructor</w:t>
+      </w:r>
+    </w:p>
+    <w:p>
+      <w:pPr>
+        <w:numPr>
+          <w:ilvl w:val="0"/>
+          <w:numId w:val="1"/>
+        </w:numPr>
+        <w:ind w:left="1140" w:leftChars="0"/>
+        <w:rPr>
+          <w:rFonts w:ascii="Arial" w:hAnsi="Arial" w:cs="Arial"/>
+          <w:i/>
+          <w:sz w:val="26"/>
+          <w:szCs w:val="26"/>
+        </w:rPr>
+      </w:pPr>
+      <w:r>
+        <w:rPr>
+          <w:rFonts w:ascii="Arial" w:hAnsi="Arial" w:cs="Arial"/>
+          <w:i/>
+          <w:sz w:val="26"/>
+          <w:szCs w:val="26"/>
+        </w:rPr>
+        <w:t xml:space="preserve">Function name: </w:t>
+      </w:r>
+      <w:r>
+        <w:rPr>
+          <w:rFonts w:ascii="Arial" w:hAnsi="Arial" w:cs="Arial"/>
+          <w:i/>
+          <w:sz w:val="26"/>
+          <w:szCs w:val="26"/>
+        </w:rPr>
+        <w:t>constructor</w:t>
+      </w:r>
+    </w:p>
+    <w:p>
+      <w:pPr>
+        <w:numPr>
+          <w:ilvl w:val="0"/>
+          <w:numId w:val="1"/>
+        </w:numPr>
+        <w:ind w:left="1140" w:leftChars="0"/>
+        <w:rPr>
+          <w:rFonts w:ascii="Arial" w:hAnsi="Arial" w:cs="Arial"/>
+          <w:i/>
+          <w:sz w:val="26"/>
+          <w:szCs w:val="26"/>
+        </w:rPr>
+      </w:pPr>
+      <w:r>
+        <w:rPr>
+          <w:rFonts w:ascii="Arial" w:hAnsi="Arial" w:cs="Arial"/>
+          <w:i/>
+          <w:sz w:val="26"/>
+          <w:szCs w:val="26"/>
+        </w:rPr>
+        <w:t>Function purpose : i</w:t>
+      </w:r>
+      <w:r>
+        <w:rPr>
+          <w:rFonts w:ascii="Arial" w:hAnsi="Arial" w:cs="Arial"/>
+          <w:i/>
+          <w:sz w:val="26"/>
+          <w:szCs w:val="26"/>
+        </w:rPr>
+        <w:t>init new session with data</w:t>
+      </w:r>
+    </w:p>
+    <w:p>
+      <w:pPr>
+        <w:numPr>
+          <w:ilvl w:val="0"/>
+          <w:numId w:val="1"/>
+        </w:numPr>
+        <w:ind w:left="1140" w:leftChars="0"/>
+        <w:rPr>
+          <w:rFonts w:ascii="Arial" w:hAnsi="Arial" w:cs="Arial"/>
+          <w:i/>
+          <w:sz w:val="26"/>
+          <w:szCs w:val="26"/>
+        </w:rPr>
+      </w:pPr>
+      <w:r>
+        <w:rPr>
+          <w:rFonts w:ascii="Arial" w:hAnsi="Arial" w:cs="Arial"/>
+          <w:i/>
+          <w:sz w:val="26"/>
+          <w:szCs w:val="26"/>
+        </w:rPr>
+        <w:t>List of parameters (</w:t>
+      </w:r>
+      <w:r>
+        <w:rPr>
+          <w:rFonts w:ascii="Arial" w:hAnsi="Arial" w:cs="Arial"/>
+          <w:i/>
+          <w:sz w:val="26"/>
+          <w:szCs w:val="26"/>
+        </w:rPr>
+        <w:t>parentContract</w:t>
+      </w:r>
+      <w:r>
+        <w:rPr>
+          <w:rFonts w:ascii="Arial" w:hAnsi="Arial" w:cs="Arial"/>
+          <w:i/>
+          <w:sz w:val="26"/>
+          <w:szCs w:val="26"/>
+        </w:rPr>
+        <w:t xml:space="preserve">: </w:t>
+      </w:r>
+      <w:r>
+        <w:rPr>
+          <w:rFonts w:ascii="Arial" w:hAnsi="Arial" w:cs="Arial"/>
+          <w:i/>
+          <w:sz w:val="26"/>
+          <w:szCs w:val="26"/>
+        </w:rPr>
+        <w:t>address</w:t>
+      </w:r>
+      <w:r>
+        <w:rPr>
+          <w:rFonts w:ascii="Arial" w:hAnsi="Arial" w:cs="Arial"/>
+          <w:i/>
+          <w:sz w:val="26"/>
+          <w:szCs w:val="26"/>
+        </w:rPr>
+        <w:t xml:space="preserve">, </w:t>
+      </w:r>
+      <w:r>
+        <w:rPr>
+          <w:rFonts w:ascii="Arial" w:hAnsi="Arial" w:cs="Arial"/>
+          <w:i/>
+          <w:sz w:val="26"/>
+          <w:szCs w:val="26"/>
+        </w:rPr>
+        <w:t>name</w:t>
+      </w:r>
+      <w:r>
+        <w:rPr>
+          <w:rFonts w:ascii="Arial" w:hAnsi="Arial" w:cs="Arial"/>
+          <w:i/>
+          <w:sz w:val="26"/>
+          <w:szCs w:val="26"/>
+        </w:rPr>
+        <w:t>: string,</w:t>
+      </w:r>
+      <w:r>
+        <w:rPr>
+          <w:rFonts w:ascii="Arial" w:hAnsi="Arial" w:cs="Arial"/>
+          <w:i/>
+          <w:sz w:val="26"/>
+          <w:szCs w:val="26"/>
+        </w:rPr>
+        <w:t xml:space="preserve">description: string, </w:t>
+      </w:r>
+      <w:r>
+        <w:rPr>
+          <w:rFonts w:ascii="Arial" w:hAnsi="Arial" w:cs="Arial"/>
+          <w:i/>
+          <w:sz w:val="26"/>
+          <w:szCs w:val="26"/>
+        </w:rPr>
+        <w:t xml:space="preserve"> image</w:t>
+      </w:r>
+      <w:r>
+        <w:rPr>
+          <w:rFonts w:ascii="Arial" w:hAnsi="Arial" w:cs="Arial"/>
+          <w:i/>
+          <w:sz w:val="26"/>
+          <w:szCs w:val="26"/>
+        </w:rPr>
+        <w:t>s</w:t>
+      </w:r>
+      <w:r>
+        <w:rPr>
+          <w:rFonts w:ascii="Arial" w:hAnsi="Arial" w:cs="Arial"/>
+          <w:i/>
+          <w:sz w:val="26"/>
+          <w:szCs w:val="26"/>
+        </w:rPr>
+        <w:t>: string[], timeout: uint256</w:t>
+      </w:r>
+      <w:r>
+        <w:rPr>
+          <w:rFonts w:ascii="Arial" w:hAnsi="Arial" w:cs="Arial"/>
+          <w:i/>
+          <w:sz w:val="26"/>
+          <w:szCs w:val="26"/>
+        </w:rPr>
+        <w:t>, reward: uint256</w:t>
+      </w:r>
+      <w:r>
+        <w:rPr>
+          <w:rFonts w:ascii="Arial" w:hAnsi="Arial" w:cs="Arial"/>
+          <w:i/>
+          <w:sz w:val="26"/>
+          <w:szCs w:val="26"/>
+        </w:rPr>
+        <w:t>)</w:t>
+      </w:r>
+    </w:p>
+    <w:p>
+      <w:pPr>
+        <w:numPr>
+          <w:ilvl w:val="0"/>
+          <w:numId w:val="1"/>
+        </w:numPr>
+        <w:ind w:left="1140" w:leftChars="0"/>
+        <w:rPr>
+          <w:rFonts w:ascii="Arial" w:hAnsi="Arial" w:cs="Arial"/>
+          <w:i/>
+          <w:sz w:val="26"/>
+          <w:szCs w:val="26"/>
+        </w:rPr>
+      </w:pPr>
+      <w:r>
+        <w:rPr>
+          <w:rFonts w:ascii="Arial" w:hAnsi="Arial" w:cs="Arial"/>
+          <w:i/>
+          <w:sz w:val="26"/>
+          <w:szCs w:val="26"/>
+        </w:rPr>
+        <w:t>Return type: void</w:t>
+      </w:r>
+    </w:p>
+    <w:p>
+      <w:pPr>
+        <w:ind w:left="0" w:leftChars="0" w:firstLine="720" w:firstLineChars="0"/>
+        <w:rPr>
+          <w:rFonts w:ascii="Arial" w:hAnsi="Arial" w:cs="Arial"/>
+          <w:sz w:val="26"/>
+          <w:szCs w:val="26"/>
+        </w:rPr>
+      </w:pPr>
+      <w:r>
+        <w:rPr>
+          <w:rFonts w:ascii="Arial" w:hAnsi="Arial" w:cs="Arial"/>
+          <w:sz w:val="26"/>
+          <w:szCs w:val="26"/>
+        </w:rPr>
+        <w:t>3.2.</w:t>
+      </w:r>
+      <w:r>
+        <w:rPr>
+          <w:rFonts w:ascii="Arial" w:hAnsi="Arial" w:cs="Arial"/>
+          <w:sz w:val="26"/>
+          <w:szCs w:val="26"/>
+        </w:rPr>
+        <w:t>2</w:t>
+      </w:r>
+      <w:r>
+        <w:rPr>
+          <w:rFonts w:ascii="Arial" w:hAnsi="Arial" w:cs="Arial"/>
+          <w:sz w:val="26"/>
+          <w:szCs w:val="26"/>
+        </w:rPr>
+        <w:t xml:space="preserve"> </w:t>
+      </w:r>
+      <w:r>
+        <w:rPr>
+          <w:rFonts w:ascii="Arial" w:hAnsi="Arial" w:cs="Arial"/>
+          <w:sz w:val="26"/>
+          <w:szCs w:val="26"/>
+        </w:rPr>
+        <w:t>Close</w:t>
+      </w:r>
+    </w:p>
+    <w:p>
+      <w:pPr>
+        <w:numPr>
+          <w:ilvl w:val="0"/>
+          <w:numId w:val="1"/>
+        </w:numPr>
+        <w:ind w:left="1140" w:leftChars="0"/>
+        <w:rPr>
+          <w:rFonts w:ascii="Arial" w:hAnsi="Arial" w:cs="Arial"/>
+          <w:i/>
+          <w:sz w:val="26"/>
+          <w:szCs w:val="26"/>
+        </w:rPr>
+      </w:pPr>
+      <w:r>
+        <w:rPr>
+          <w:rFonts w:ascii="Arial" w:hAnsi="Arial" w:cs="Arial"/>
+          <w:i/>
+          <w:sz w:val="26"/>
+          <w:szCs w:val="26"/>
+        </w:rPr>
+        <w:t xml:space="preserve">Function name: </w:t>
+      </w:r>
+      <w:r>
+        <w:rPr>
+          <w:rFonts w:ascii="Arial" w:hAnsi="Arial" w:cs="Arial"/>
+          <w:i/>
+          <w:sz w:val="26"/>
+          <w:szCs w:val="26"/>
+        </w:rPr>
+        <w:t>close</w:t>
+      </w:r>
+    </w:p>
+    <w:p>
+      <w:pPr>
+        <w:numPr>
+          <w:ilvl w:val="0"/>
+          <w:numId w:val="1"/>
+        </w:numPr>
+        <w:ind w:left="1140" w:leftChars="0"/>
+        <w:rPr>
+          <w:rFonts w:ascii="Arial" w:hAnsi="Arial" w:cs="Arial"/>
+          <w:i/>
+          <w:sz w:val="26"/>
+          <w:szCs w:val="26"/>
+        </w:rPr>
+      </w:pPr>
+      <w:r>
+        <w:rPr>
+          <w:rFonts w:ascii="Arial" w:hAnsi="Arial" w:cs="Arial"/>
+          <w:i/>
+          <w:sz w:val="26"/>
+          <w:szCs w:val="26"/>
+        </w:rPr>
+        <w:t xml:space="preserve">Function purpose : </w:t>
+      </w:r>
+      <w:r>
+        <w:rPr>
+          <w:rFonts w:ascii="Arial" w:hAnsi="Arial" w:cs="Arial"/>
+          <w:i/>
+          <w:sz w:val="26"/>
+          <w:szCs w:val="26"/>
+        </w:rPr>
+        <w:t>close current session</w:t>
+      </w:r>
+    </w:p>
+    <w:p>
+      <w:pPr>
+        <w:numPr>
+          <w:ilvl w:val="0"/>
+          <w:numId w:val="1"/>
+        </w:numPr>
+        <w:ind w:left="1140" w:leftChars="0"/>
+        <w:rPr>
+          <w:rFonts w:ascii="Arial" w:hAnsi="Arial" w:cs="Arial"/>
+          <w:i/>
+          <w:sz w:val="26"/>
+          <w:szCs w:val="26"/>
+        </w:rPr>
+      </w:pPr>
+      <w:r>
+        <w:rPr>
+          <w:rFonts w:ascii="Arial" w:hAnsi="Arial" w:cs="Arial"/>
+          <w:i/>
+          <w:sz w:val="26"/>
+          <w:szCs w:val="26"/>
+        </w:rPr>
+        <w:t>List of parameters</w:t>
+      </w:r>
+      <w:r>
+        <w:rPr>
+          <w:rFonts w:ascii="Arial" w:hAnsi="Arial" w:cs="Arial"/>
+          <w:i/>
+          <w:sz w:val="26"/>
+          <w:szCs w:val="26"/>
+        </w:rPr>
+        <w:t>: none</w:t>
+      </w:r>
+    </w:p>
+    <w:p>
+      <w:pPr>
+        <w:numPr>
+          <w:ilvl w:val="0"/>
+          <w:numId w:val="1"/>
+        </w:numPr>
+        <w:ind w:left="1140" w:leftChars="0"/>
+        <w:rPr>
+          <w:rFonts w:ascii="Arial" w:hAnsi="Arial" w:cs="Arial"/>
+          <w:i/>
+          <w:sz w:val="26"/>
+          <w:szCs w:val="26"/>
+        </w:rPr>
+      </w:pPr>
+      <w:r>
+        <w:rPr>
+          <w:rFonts w:ascii="Arial" w:hAnsi="Arial" w:cs="Arial"/>
+          <w:i/>
+          <w:sz w:val="26"/>
+          <w:szCs w:val="26"/>
+        </w:rPr>
+        <w:t>Return type: void</w:t>
+      </w:r>
+    </w:p>
+    <w:p>
+      <w:pPr>
+        <w:ind w:left="0" w:leftChars="0" w:firstLine="720" w:firstLineChars="0"/>
+        <w:rPr>
+          <w:rFonts w:ascii="Arial" w:hAnsi="Arial" w:cs="Arial"/>
+          <w:sz w:val="26"/>
+          <w:szCs w:val="26"/>
+        </w:rPr>
+      </w:pPr>
+      <w:r>
+        <w:rPr>
+          <w:rFonts w:ascii="Arial" w:hAnsi="Arial" w:cs="Arial"/>
+          <w:sz w:val="26"/>
+          <w:szCs w:val="26"/>
+        </w:rPr>
+        <w:t>3.2.</w:t>
+      </w:r>
+      <w:r>
+        <w:rPr>
+          <w:rFonts w:ascii="Arial" w:hAnsi="Arial" w:cs="Arial"/>
+          <w:sz w:val="26"/>
+          <w:szCs w:val="26"/>
+        </w:rPr>
+        <w:t>3</w:t>
+      </w:r>
+      <w:r>
+        <w:rPr>
+          <w:rFonts w:ascii="Arial" w:hAnsi="Arial" w:cs="Arial"/>
+          <w:sz w:val="26"/>
+          <w:szCs w:val="26"/>
+        </w:rPr>
+        <w:t xml:space="preserve"> </w:t>
+      </w:r>
+      <w:r>
+        <w:rPr>
+          <w:rFonts w:ascii="Arial" w:hAnsi="Arial" w:cs="Arial"/>
+          <w:sz w:val="26"/>
+          <w:szCs w:val="26"/>
+        </w:rPr>
+        <w:t>Set final price</w:t>
+      </w:r>
+    </w:p>
+    <w:p>
+      <w:pPr>
+        <w:numPr>
+          <w:ilvl w:val="0"/>
+          <w:numId w:val="1"/>
+        </w:numPr>
+        <w:ind w:left="1140" w:leftChars="0"/>
+        <w:rPr>
+          <w:rFonts w:ascii="Arial" w:hAnsi="Arial" w:cs="Arial"/>
+          <w:i/>
+          <w:sz w:val="26"/>
+          <w:szCs w:val="26"/>
+        </w:rPr>
+      </w:pPr>
+      <w:r>
+        <w:rPr>
+          <w:rFonts w:ascii="Arial" w:hAnsi="Arial" w:cs="Arial"/>
+          <w:i/>
+          <w:sz w:val="26"/>
+          <w:szCs w:val="26"/>
+        </w:rPr>
+        <w:t xml:space="preserve">Function name: </w:t>
+      </w:r>
+      <w:r>
+        <w:rPr>
+          <w:rFonts w:ascii="Arial" w:hAnsi="Arial" w:cs="Arial"/>
+          <w:i/>
+          <w:sz w:val="26"/>
+          <w:szCs w:val="26"/>
+        </w:rPr>
+        <w:t>setFinalPrice</w:t>
+      </w:r>
+    </w:p>
+    <w:p>
+      <w:pPr>
+        <w:numPr>
+          <w:ilvl w:val="0"/>
+          <w:numId w:val="1"/>
+        </w:numPr>
+        <w:ind w:left="1140" w:leftChars="0"/>
+        <w:rPr>
+          <w:rFonts w:ascii="Arial" w:hAnsi="Arial" w:cs="Arial"/>
+          <w:i/>
+          <w:sz w:val="26"/>
+          <w:szCs w:val="26"/>
+        </w:rPr>
+      </w:pPr>
+      <w:r>
+        <w:rPr>
+          <w:rFonts w:ascii="Arial" w:hAnsi="Arial" w:cs="Arial"/>
+          <w:i/>
+          <w:sz w:val="26"/>
+          <w:szCs w:val="26"/>
+        </w:rPr>
+        <w:t xml:space="preserve">Function purpose : </w:t>
+      </w:r>
+      <w:r>
+        <w:rPr>
+          <w:rFonts w:ascii="Arial" w:hAnsi="Arial" w:cs="Arial"/>
+          <w:i/>
+          <w:sz w:val="26"/>
+          <w:szCs w:val="26"/>
+        </w:rPr>
+        <w:t>set final price for current session</w:t>
+      </w:r>
+    </w:p>
+    <w:p>
+      <w:pPr>
+        <w:numPr>
+          <w:ilvl w:val="0"/>
+          <w:numId w:val="1"/>
+        </w:numPr>
+        <w:ind w:left="1140" w:leftChars="0"/>
+        <w:rPr>
+          <w:rFonts w:ascii="Arial" w:hAnsi="Arial" w:cs="Arial"/>
+          <w:i/>
+          <w:sz w:val="26"/>
+          <w:szCs w:val="26"/>
+        </w:rPr>
+      </w:pPr>
+      <w:r>
+        <w:rPr>
+          <w:rFonts w:ascii="Arial" w:hAnsi="Arial" w:cs="Arial"/>
+          <w:i/>
+          <w:sz w:val="26"/>
+          <w:szCs w:val="26"/>
+        </w:rPr>
+        <w:t xml:space="preserve">List of parameters: </w:t>
+      </w:r>
+      <w:r>
+        <w:rPr>
+          <w:rFonts w:ascii="Arial" w:hAnsi="Arial" w:cs="Arial"/>
+          <w:i/>
+          <w:sz w:val="26"/>
+          <w:szCs w:val="26"/>
+        </w:rPr>
+        <w:t>finalPrice: uint256</w:t>
+      </w:r>
+    </w:p>
+    <w:p>
+      <w:pPr>
+        <w:numPr>
+          <w:numId w:val="0"/>
+        </w:numPr>
+        <w:ind w:left="780" w:leftChars="0"/>
+        <w:rPr>
+          <w:rFonts w:ascii="Arial" w:hAnsi="Arial" w:cs="Arial"/>
+          <w:i/>
+          <w:sz w:val="26"/>
+          <w:szCs w:val="26"/>
+        </w:rPr>
+      </w:pPr>
+      <w:r>
+        <w:rPr>
+          <w:rFonts w:ascii="Arial" w:hAnsi="Arial" w:cs="Arial"/>
+          <w:i/>
+          <w:sz w:val="26"/>
+          <w:szCs w:val="26"/>
+        </w:rPr>
+        <w:t xml:space="preserve">-   </w:t>
+      </w:r>
+      <w:r>
+        <w:rPr>
+          <w:rFonts w:ascii="Arial" w:hAnsi="Arial" w:cs="Arial"/>
+          <w:i/>
+          <w:sz w:val="26"/>
+          <w:szCs w:val="26"/>
+        </w:rPr>
+        <w:t>Return type: void</w:t>
+      </w:r>
+    </w:p>
+    <w:p>
+      <w:pPr>
+        <w:numPr>
+          <w:numId w:val="0"/>
+        </w:numPr>
+        <w:ind w:left="780" w:leftChars="0"/>
+        <w:rPr>
+          <w:rFonts w:ascii="Arial" w:hAnsi="Arial" w:cs="Arial"/>
+          <w:i/>
+          <w:sz w:val="26"/>
+          <w:szCs w:val="26"/>
+        </w:rPr>
+      </w:pPr>
+    </w:p>
+    <w:p>
+      <w:pPr>
+        <w:ind w:left="0" w:leftChars="0" w:firstLine="720" w:firstLineChars="0"/>
+        <w:rPr>
+          <w:rFonts w:ascii="Arial" w:hAnsi="Arial" w:cs="Arial"/>
+          <w:sz w:val="26"/>
+          <w:szCs w:val="26"/>
+        </w:rPr>
+      </w:pPr>
+      <w:r>
+        <w:rPr>
+          <w:rFonts w:ascii="Arial" w:hAnsi="Arial" w:cs="Arial"/>
+          <w:sz w:val="26"/>
+          <w:szCs w:val="26"/>
+        </w:rPr>
+        <w:t>3.2.</w:t>
+      </w:r>
+      <w:r>
+        <w:rPr>
+          <w:rFonts w:ascii="Arial" w:hAnsi="Arial" w:cs="Arial"/>
+          <w:sz w:val="26"/>
+          <w:szCs w:val="26"/>
+        </w:rPr>
+        <w:t>4</w:t>
+      </w:r>
+      <w:r>
+        <w:rPr>
+          <w:rFonts w:ascii="Arial" w:hAnsi="Arial" w:cs="Arial"/>
+          <w:sz w:val="26"/>
+          <w:szCs w:val="26"/>
+        </w:rPr>
+        <w:t xml:space="preserve"> </w:t>
+      </w:r>
+      <w:r>
+        <w:rPr>
+          <w:rFonts w:ascii="Arial" w:hAnsi="Arial" w:cs="Arial"/>
+          <w:sz w:val="26"/>
+          <w:szCs w:val="26"/>
+        </w:rPr>
+        <w:t>Submit propose price</w:t>
+      </w:r>
+    </w:p>
+    <w:p>
+      <w:pPr>
+        <w:numPr>
+          <w:ilvl w:val="0"/>
+          <w:numId w:val="1"/>
+        </w:numPr>
+        <w:ind w:left="1140" w:leftChars="0"/>
+        <w:rPr>
+          <w:rFonts w:ascii="Arial" w:hAnsi="Arial" w:cs="Arial"/>
+          <w:i/>
+          <w:sz w:val="26"/>
+          <w:szCs w:val="26"/>
+        </w:rPr>
+      </w:pPr>
+      <w:r>
+        <w:rPr>
+          <w:rFonts w:ascii="Arial" w:hAnsi="Arial" w:cs="Arial"/>
+          <w:i/>
+          <w:sz w:val="26"/>
+          <w:szCs w:val="26"/>
+        </w:rPr>
+        <w:t xml:space="preserve">Function name: </w:t>
+      </w:r>
+      <w:r>
+        <w:rPr>
+          <w:rFonts w:ascii="Arial" w:hAnsi="Arial" w:cs="Arial"/>
+          <w:i/>
+          <w:sz w:val="26"/>
+          <w:szCs w:val="26"/>
+        </w:rPr>
+        <w:t>submitPrice</w:t>
+      </w:r>
+    </w:p>
+    <w:p>
+      <w:pPr>
+        <w:numPr>
+          <w:ilvl w:val="0"/>
+          <w:numId w:val="1"/>
+        </w:numPr>
+        <w:ind w:left="1140" w:leftChars="0"/>
+        <w:rPr>
+          <w:rFonts w:ascii="Arial" w:hAnsi="Arial" w:cs="Arial"/>
+          <w:i/>
+          <w:sz w:val="26"/>
+          <w:szCs w:val="26"/>
+        </w:rPr>
+      </w:pPr>
+      <w:r>
+        <w:rPr>
+          <w:rFonts w:ascii="Arial" w:hAnsi="Arial" w:cs="Arial"/>
+          <w:i/>
+          <w:sz w:val="26"/>
+          <w:szCs w:val="26"/>
+        </w:rPr>
+        <w:t xml:space="preserve">Function purpose : </w:t>
+      </w:r>
+      <w:r>
+        <w:rPr>
+          <w:rFonts w:ascii="Arial" w:hAnsi="Arial" w:cs="Arial"/>
+          <w:i/>
+          <w:sz w:val="26"/>
+          <w:szCs w:val="26"/>
+        </w:rPr>
+        <w:t>store propose price for current session</w:t>
+      </w:r>
+    </w:p>
+    <w:p>
+      <w:pPr>
+        <w:numPr>
+          <w:ilvl w:val="0"/>
+          <w:numId w:val="1"/>
+        </w:numPr>
+        <w:ind w:left="1140" w:leftChars="0"/>
+        <w:rPr>
+          <w:rFonts w:ascii="Arial" w:hAnsi="Arial" w:cs="Arial"/>
+          <w:i/>
+          <w:sz w:val="26"/>
+          <w:szCs w:val="26"/>
+        </w:rPr>
+      </w:pPr>
+      <w:r>
+        <w:rPr>
+          <w:rFonts w:ascii="Arial" w:hAnsi="Arial" w:cs="Arial"/>
+          <w:i/>
+          <w:sz w:val="26"/>
+          <w:szCs w:val="26"/>
+        </w:rPr>
+        <w:t>List of parameters: participantAddr</w:t>
+      </w:r>
+      <w:r>
+        <w:rPr>
+          <w:rFonts w:ascii="Arial" w:hAnsi="Arial" w:cs="Arial"/>
+          <w:i/>
+          <w:sz w:val="26"/>
+          <w:szCs w:val="26"/>
+        </w:rPr>
+        <w:t>: address, price: uint256</w:t>
+      </w:r>
+    </w:p>
+    <w:p>
+      <w:pPr>
+        <w:numPr>
+          <w:ilvl w:val="0"/>
+          <w:numId w:val="1"/>
+        </w:numPr>
+        <w:ind w:left="1140" w:leftChars="0"/>
+        <w:rPr>
+          <w:rFonts w:ascii="Arial" w:hAnsi="Arial" w:cs="Arial"/>
+          <w:i/>
+          <w:sz w:val="26"/>
+          <w:szCs w:val="26"/>
+        </w:rPr>
+      </w:pPr>
+      <w:r>
+        <w:rPr>
+          <w:rFonts w:ascii="Arial" w:hAnsi="Arial" w:cs="Arial"/>
+          <w:i/>
+          <w:sz w:val="26"/>
+          <w:szCs w:val="26"/>
+        </w:rPr>
+        <w:t>Return type: void</w:t>
+      </w:r>
+    </w:p>
+    <w:p>
+      <w:pPr>
+        <w:ind w:left="0" w:leftChars="0" w:firstLine="720" w:firstLineChars="0"/>
+        <w:rPr>
+          <w:rFonts w:ascii="Arial" w:hAnsi="Arial" w:cs="Arial"/>
+          <w:sz w:val="26"/>
+          <w:szCs w:val="26"/>
+        </w:rPr>
+      </w:pPr>
+      <w:r>
+        <w:rPr>
+          <w:rFonts w:ascii="Arial" w:hAnsi="Arial" w:cs="Arial"/>
+          <w:sz w:val="26"/>
+          <w:szCs w:val="26"/>
+        </w:rPr>
+        <w:t>3.2.</w:t>
+      </w:r>
+      <w:r>
+        <w:rPr>
+          <w:rFonts w:ascii="Arial" w:hAnsi="Arial" w:cs="Arial"/>
+          <w:sz w:val="26"/>
+          <w:szCs w:val="26"/>
+        </w:rPr>
+        <w:t xml:space="preserve">5 </w:t>
+      </w:r>
+      <w:bookmarkStart w:id="0" w:name="_GoBack"/>
+      <w:bookmarkEnd w:id="0"/>
+      <w:r>
+        <w:rPr>
+          <w:rFonts w:ascii="Arial" w:hAnsi="Arial" w:cs="Arial"/>
+          <w:sz w:val="26"/>
+          <w:szCs w:val="26"/>
+        </w:rPr>
+        <w:t>Calculate propose  price</w:t>
+      </w:r>
+    </w:p>
+    <w:p>
+      <w:pPr>
+        <w:numPr>
+          <w:ilvl w:val="0"/>
+          <w:numId w:val="1"/>
+        </w:numPr>
+        <w:ind w:left="1140" w:leftChars="0"/>
+        <w:rPr>
+          <w:rFonts w:ascii="Arial" w:hAnsi="Arial" w:cs="Arial"/>
+          <w:i/>
+          <w:sz w:val="26"/>
+          <w:szCs w:val="26"/>
+        </w:rPr>
+      </w:pPr>
+      <w:r>
+        <w:rPr>
+          <w:rFonts w:ascii="Arial" w:hAnsi="Arial" w:cs="Arial"/>
+          <w:i/>
+          <w:sz w:val="26"/>
+          <w:szCs w:val="26"/>
+        </w:rPr>
+        <w:t xml:space="preserve">Function name: </w:t>
+      </w:r>
+      <w:r>
+        <w:rPr>
+          <w:rFonts w:ascii="Arial" w:hAnsi="Arial" w:cs="Arial"/>
+          <w:i/>
+          <w:sz w:val="26"/>
+          <w:szCs w:val="26"/>
+        </w:rPr>
+        <w:t>calculateProposePrice</w:t>
+      </w:r>
+    </w:p>
+    <w:p>
+      <w:pPr>
+        <w:numPr>
+          <w:ilvl w:val="0"/>
+          <w:numId w:val="1"/>
+        </w:numPr>
+        <w:ind w:left="1140" w:leftChars="0"/>
+        <w:rPr>
+          <w:rFonts w:ascii="Arial" w:hAnsi="Arial" w:cs="Arial"/>
+          <w:i/>
+          <w:sz w:val="26"/>
+          <w:szCs w:val="26"/>
+        </w:rPr>
+      </w:pPr>
+      <w:r>
+        <w:rPr>
+          <w:rFonts w:ascii="Arial" w:hAnsi="Arial" w:cs="Arial"/>
+          <w:i/>
+          <w:sz w:val="26"/>
+          <w:szCs w:val="26"/>
+        </w:rPr>
+        <w:t xml:space="preserve">Function purpose : </w:t>
+      </w:r>
+      <w:r>
+        <w:rPr>
+          <w:rFonts w:ascii="Arial" w:hAnsi="Arial" w:cs="Arial"/>
+          <w:i/>
+          <w:sz w:val="26"/>
+          <w:szCs w:val="26"/>
+        </w:rPr>
+        <w:t>calculate and update propose price for current session</w:t>
+      </w:r>
+    </w:p>
+    <w:p>
+      <w:pPr>
+        <w:numPr>
+          <w:ilvl w:val="0"/>
+          <w:numId w:val="1"/>
+        </w:numPr>
+        <w:ind w:left="1140" w:leftChars="0"/>
+        <w:rPr>
+          <w:rFonts w:ascii="Arial" w:hAnsi="Arial" w:cs="Arial"/>
+          <w:i/>
+          <w:sz w:val="26"/>
+          <w:szCs w:val="26"/>
+        </w:rPr>
+      </w:pPr>
+      <w:r>
+        <w:rPr>
+          <w:rFonts w:ascii="Arial" w:hAnsi="Arial" w:cs="Arial"/>
+          <w:i/>
+          <w:sz w:val="26"/>
+          <w:szCs w:val="26"/>
+        </w:rPr>
+        <w:t xml:space="preserve">List of parameters: </w:t>
+      </w:r>
+      <w:r>
+        <w:rPr>
+          <w:rFonts w:ascii="Arial" w:hAnsi="Arial" w:cs="Arial"/>
+          <w:i/>
+          <w:sz w:val="26"/>
+          <w:szCs w:val="26"/>
+        </w:rPr>
+        <w:t>none</w:t>
+      </w:r>
+    </w:p>
+    <w:p>
+      <w:pPr>
+        <w:numPr>
+          <w:numId w:val="0"/>
+        </w:numPr>
+        <w:ind w:left="780" w:leftChars="0"/>
+        <w:rPr>
+          <w:rFonts w:ascii="Arial" w:hAnsi="Arial" w:cs="Arial"/>
+          <w:i/>
+          <w:sz w:val="26"/>
+          <w:szCs w:val="26"/>
+        </w:rPr>
+      </w:pPr>
+      <w:r>
+        <w:rPr>
+          <w:rFonts w:ascii="Arial" w:hAnsi="Arial" w:cs="Arial"/>
+          <w:i/>
+          <w:sz w:val="26"/>
+          <w:szCs w:val="26"/>
+        </w:rPr>
+        <w:t xml:space="preserve">-  </w:t>
+      </w:r>
+      <w:r>
+        <w:rPr>
+          <w:rFonts w:ascii="Arial" w:hAnsi="Arial" w:cs="Arial"/>
+          <w:i/>
+          <w:sz w:val="26"/>
+          <w:szCs w:val="26"/>
+        </w:rPr>
+        <w:t xml:space="preserve">Return type: </w:t>
+      </w:r>
+      <w:r>
+        <w:rPr>
+          <w:rFonts w:ascii="Arial" w:hAnsi="Arial" w:cs="Arial"/>
+          <w:i/>
+          <w:sz w:val="26"/>
+          <w:szCs w:val="26"/>
+        </w:rPr>
+        <w:t>void</w:t>
+      </w:r>
+    </w:p>
+    <w:p>
+      <w:pPr>
+        <w:numPr>
+          <w:numId w:val="0"/>
+        </w:numPr>
+        <w:ind w:left="780" w:leftChars="0"/>
+        <w:rPr>
+          <w:rFonts w:ascii="Arial" w:hAnsi="Arial" w:cs="Arial"/>
+          <w:i/>
+          <w:sz w:val="26"/>
+          <w:szCs w:val="26"/>
+        </w:rPr>
+      </w:pPr>
+    </w:p>
+    <w:p>
+      <w:pPr>
+        <w:numPr>
+          <w:numId w:val="0"/>
+        </w:numPr>
+        <w:ind w:left="780" w:leftChars="0"/>
+        <w:rPr>
+          <w:rFonts w:ascii="Arial" w:hAnsi="Arial" w:cs="Arial"/>
+          <w:i/>
+          <w:sz w:val="26"/>
+          <w:szCs w:val="26"/>
+        </w:rPr>
+      </w:pPr>
+    </w:p>
+    <w:p>
+      <w:pPr>
+        <w:numPr>
+          <w:numId w:val="0"/>
+        </w:numPr>
+        <w:ind w:firstLine="720" w:firstLineChars="0"/>
+        <w:rPr>
+          <w:rFonts w:ascii="Arial" w:hAnsi="Arial" w:cs="Arial"/>
+          <w:i/>
+          <w:sz w:val="26"/>
+          <w:szCs w:val="26"/>
+        </w:rPr>
+      </w:pPr>
+    </w:p>
+    <w:p>
+      <w:pPr>
+        <w:numPr>
+          <w:numId w:val="0"/>
+        </w:numPr>
+        <w:ind w:left="780" w:leftChars="0"/>
+        <w:rPr>
+          <w:rFonts w:ascii="Arial" w:hAnsi="Arial" w:cs="Arial"/>
+          <w:i/>
+          <w:sz w:val="26"/>
+          <w:szCs w:val="26"/>
+        </w:rPr>
+      </w:pPr>
+    </w:p>
+    <w:p>
+      <w:pPr>
+        <w:numPr>
+          <w:numId w:val="0"/>
+        </w:numPr>
+        <w:spacing w:after="200" w:line="276" w:lineRule="auto"/>
+        <w:rPr>
+          <w:rFonts w:ascii="Arial" w:hAnsi="Arial" w:cs="Arial"/>
+          <w:i/>
+          <w:sz w:val="26"/>
+          <w:szCs w:val="26"/>
+        </w:rPr>
+      </w:pPr>
     </w:p>
     <w:p>
       <w:pPr>
@@ -1245,7 +4076,7 @@
   <w:docDefaults>
     <w:rPrDefault>
       <w:rPr>
-        <w:rFonts w:ascii="Calibri" w:hAnsi="Calibri" w:eastAsia="Calibri" w:cs="Times New Roman"/>
+        <w:rFonts w:ascii="Times New Roman" w:hAnsi="Times New Roman" w:eastAsia="SimSun" w:cs="Times New Roman"/>
       </w:rPr>
     </w:rPrDefault>
   </w:docDefaults>
@@ -1281,8 +4112,8 @@
     <w:lsdException w:uiPriority="99" w:name="Normal Indent"/>
     <w:lsdException w:uiPriority="99" w:name="footnote text"/>
     <w:lsdException w:uiPriority="99" w:name="annotation text"/>
-    <w:lsdException w:uiPriority="99" w:semiHidden="0" w:name="header"/>
-    <w:lsdException w:uiPriority="99" w:name="footer"/>
+    <w:lsdException w:qFormat="1" w:uiPriority="99" w:semiHidden="0" w:name="header"/>
+    <w:lsdException w:qFormat="1" w:uiPriority="99" w:semiHidden="0" w:name="footer"/>
     <w:lsdException w:uiPriority="99" w:name="index heading"/>
     <w:lsdException w:qFormat="1" w:uiPriority="35" w:semiHidden="0" w:name="caption"/>
     <w:lsdException w:uiPriority="99" w:name="table of figures"/>
@@ -1315,7 +4146,7 @@
     <w:lsdException w:qFormat="1" w:unhideWhenUsed="0" w:uiPriority="10" w:semiHidden="0" w:name="Title"/>
     <w:lsdException w:uiPriority="99" w:name="Closing"/>
     <w:lsdException w:uiPriority="99" w:name="Signature"/>
-    <w:lsdException w:qFormat="1" w:uiPriority="1" w:name="Default Paragraph Font"/>
+    <w:lsdException w:qFormat="1" w:uiPriority="1" w:semiHidden="0" w:name="Default Paragraph Font"/>
     <w:lsdException w:uiPriority="99" w:name="Body Text"/>
     <w:lsdException w:uiPriority="99" w:name="Body Text Indent"/>
     <w:lsdException w:uiPriority="99" w:name="List Continue"/>
@@ -1335,8 +4166,8 @@
     <w:lsdException w:uiPriority="99" w:name="Body Text Indent 2"/>
     <w:lsdException w:uiPriority="99" w:name="Body Text Indent 3"/>
     <w:lsdException w:uiPriority="99" w:name="Block Text"/>
-    <w:lsdException w:uiPriority="99" w:semiHidden="0" w:name="Hyperlink"/>
-    <w:lsdException w:uiPriority="99" w:name="FollowedHyperlink"/>
+    <w:lsdException w:qFormat="1" w:uiPriority="99" w:semiHidden="0" w:name="Hyperlink"/>
+    <w:lsdException w:qFormat="1" w:uiPriority="99" w:semiHidden="0" w:name="FollowedHyperlink"/>
     <w:lsdException w:qFormat="1" w:unhideWhenUsed="0" w:uiPriority="22" w:semiHidden="0" w:name="Strong"/>
     <w:lsdException w:qFormat="1" w:unhideWhenUsed="0" w:uiPriority="20" w:semiHidden="0" w:name="Emphasis"/>
     <w:lsdException w:uiPriority="99" w:name="Document Map"/>
@@ -1349,11 +4180,11 @@
     <w:lsdException w:uiPriority="99" w:name="HTML Code"/>
     <w:lsdException w:uiPriority="99" w:name="HTML Definition"/>
     <w:lsdException w:uiPriority="99" w:name="HTML Keyboard"/>
-    <w:lsdException w:uiPriority="99" w:name="HTML Preformatted"/>
+    <w:lsdException w:qFormat="1" w:uiPriority="99" w:semiHidden="0" w:name="HTML Preformatted"/>
     <w:lsdException w:uiPriority="99" w:name="HTML Sample"/>
     <w:lsdException w:uiPriority="99" w:name="HTML Typewriter"/>
     <w:lsdException w:uiPriority="99" w:name="HTML Variable"/>
-    <w:lsdException w:qFormat="1" w:uiPriority="99" w:name="Normal Table"/>
+    <w:lsdException w:qFormat="1" w:uiPriority="99" w:semiHidden="0" w:name="Normal Table"/>
     <w:lsdException w:uiPriority="99" w:name="annotation subject"/>
     <w:lsdException w:uiPriority="99" w:name="Table Simple 1"/>
     <w:lsdException w:uiPriority="99" w:name="Table Simple 2"/>
@@ -1397,8 +4228,8 @@
     <w:lsdException w:uiPriority="99" w:name="Table Web 1"/>
     <w:lsdException w:uiPriority="99" w:name="Table Web 2"/>
     <w:lsdException w:uiPriority="99" w:name="Table Web 3"/>
-    <w:lsdException w:uiPriority="99" w:name="Balloon Text"/>
-    <w:lsdException w:unhideWhenUsed="0" w:uiPriority="39" w:semiHidden="0" w:name="Table Grid"/>
+    <w:lsdException w:qFormat="1" w:uiPriority="99" w:semiHidden="0" w:name="Balloon Text"/>
+    <w:lsdException w:qFormat="1" w:unhideWhenUsed="0" w:uiPriority="39" w:semiHidden="0" w:name="Table Grid"/>
     <w:lsdException w:uiPriority="99" w:name="Table Theme"/>
     <w:lsdException w:unhideWhenUsed="0" w:uiPriority="60" w:semiHidden="0" w:name="Light Shading"/>
     <w:lsdException w:unhideWhenUsed="0" w:uiPriority="61" w:semiHidden="0" w:name="Light List"/>
@@ -1601,6 +4432,7 @@
     <w:basedOn w:val="1"/>
     <w:link w:val="19"/>
     <w:unhideWhenUsed/>
+    <w:qFormat/>
     <w:uiPriority w:val="99"/>
     <w:pPr>
       <w:spacing w:after="0" w:line="240" w:lineRule="auto"/>
@@ -1635,6 +4467,7 @@
     <w:basedOn w:val="1"/>
     <w:link w:val="21"/>
     <w:unhideWhenUsed/>
+    <w:qFormat/>
     <w:uiPriority w:val="99"/>
     <w:pPr>
       <w:tabs>
@@ -1649,6 +4482,7 @@
     <w:basedOn w:val="1"/>
     <w:link w:val="20"/>
     <w:unhideWhenUsed/>
+    <w:qFormat/>
     <w:uiPriority w:val="99"/>
     <w:pPr>
       <w:tabs>
@@ -1663,6 +4497,7 @@
     <w:basedOn w:val="1"/>
     <w:link w:val="26"/>
     <w:unhideWhenUsed/>
+    <w:qFormat/>
     <w:uiPriority w:val="99"/>
     <w:pPr>
       <w:tabs>
@@ -1718,6 +4553,7 @@
   <w:style w:type="character" w:styleId="13">
     <w:name w:val="FollowedHyperlink"/>
     <w:unhideWhenUsed/>
+    <w:qFormat/>
     <w:uiPriority w:val="99"/>
     <w:rPr>
       <w:color w:val="954F72"/>
@@ -1727,6 +4563,7 @@
   <w:style w:type="character" w:styleId="14">
     <w:name w:val="Hyperlink"/>
     <w:unhideWhenUsed/>
+    <w:qFormat/>
     <w:uiPriority w:val="99"/>
     <w:rPr>
       <w:color w:val="0000FF"/>
@@ -1745,6 +4582,7 @@
   <w:style w:type="table" w:styleId="17">
     <w:name w:val="Table Grid"/>
     <w:basedOn w:val="16"/>
+    <w:qFormat/>
     <w:uiPriority w:val="39"/>
     <w:tblPr>
       <w:tblBorders>
@@ -1777,6 +4615,7 @@
     <w:name w:val="Balloon Text Char"/>
     <w:link w:val="5"/>
     <w:semiHidden/>
+    <w:qFormat/>
     <w:uiPriority w:val="99"/>
     <w:rPr>
       <w:rFonts w:ascii="Tahoma" w:hAnsi="Tahoma" w:cs="Tahoma"/>
@@ -1788,6 +4627,7 @@
     <w:name w:val="Header Char"/>
     <w:basedOn w:val="11"/>
     <w:link w:val="8"/>
+    <w:qFormat/>
     <w:uiPriority w:val="99"/>
   </w:style>
   <w:style w:type="character" w:customStyle="1" w:styleId="21">
@@ -1795,11 +4635,13 @@
     <w:basedOn w:val="11"/>
     <w:link w:val="7"/>
     <w:semiHidden/>
+    <w:qFormat/>
     <w:uiPriority w:val="99"/>
   </w:style>
   <w:style w:type="character" w:customStyle="1" w:styleId="22">
     <w:name w:val="Heading 2 Char"/>
     <w:link w:val="3"/>
+    <w:qFormat/>
     <w:uiPriority w:val="9"/>
     <w:rPr>
       <w:rFonts w:ascii="Times New Roman" w:hAnsi="Times New Roman" w:eastAsia="Times New Roman" w:cs="Times New Roman"/>
@@ -1812,6 +4654,7 @@
   <w:style w:type="character" w:customStyle="1" w:styleId="23">
     <w:name w:val="Heading 4 Char"/>
     <w:link w:val="4"/>
+    <w:qFormat/>
     <w:uiPriority w:val="9"/>
     <w:rPr>
       <w:rFonts w:ascii="Calibri" w:hAnsi="Calibri" w:eastAsia="Times New Roman" w:cs="Times New Roman"/>
@@ -1833,6 +4676,7 @@
   <w:style w:type="paragraph" w:customStyle="1" w:styleId="25">
     <w:name w:val="wp-caption-text"/>
     <w:basedOn w:val="1"/>
+    <w:qFormat/>
     <w:uiPriority w:val="0"/>
     <w:pPr>
       <w:spacing w:before="100" w:beforeAutospacing="1" w:after="100" w:afterAutospacing="1" w:line="240" w:lineRule="auto"/>
@@ -1847,6 +4691,7 @@
     <w:name w:val="HTML Preformatted Char"/>
     <w:link w:val="9"/>
     <w:semiHidden/>
+    <w:qFormat/>
     <w:uiPriority w:val="99"/>
     <w:rPr>
       <w:rFonts w:ascii="Courier New" w:hAnsi="Courier New" w:eastAsia="Times New Roman" w:cs="Courier New"/>
@@ -1855,6 +4700,7 @@
   <w:style w:type="character" w:customStyle="1" w:styleId="27">
     <w:name w:val="Heading 1 Char"/>
     <w:link w:val="2"/>
+    <w:qFormat/>
     <w:uiPriority w:val="9"/>
     <w:rPr>
       <w:rFonts w:ascii="Calibri Light" w:hAnsi="Calibri Light" w:eastAsia="Times New Roman" w:cs="Times New Roman"/>
@@ -1869,6 +4715,7 @@
     <w:name w:val="Revision"/>
     <w:hidden/>
     <w:semiHidden/>
+    <w:qFormat/>
     <w:uiPriority w:val="99"/>
     <w:rPr>
       <w:rFonts w:ascii="Calibri" w:hAnsi="Calibri" w:eastAsia="Calibri" w:cs="Times New Roman"/>

</xml_diff>